<commit_message>
@dsanchez review de codigo
</commit_message>
<xml_diff>
--- a/docs/NoteBook/Inspection reports and defect logs/Code Review Checklist.docx
+++ b/docs/NoteBook/Inspection reports and defect logs/Code Review Checklist.docx
@@ -1,6 +1,6 @@
 
 <file path=word/document.xml><?xml version="1.0" encoding="utf-8"?>
-<w:document xmlns:ve="http://schemas.openxmlformats.org/markup-compatibility/2006" xmlns:o="urn:schemas-microsoft-com:office:office" xmlns:r="http://schemas.openxmlformats.org/officeDocument/2006/relationships" xmlns:m="http://schemas.openxmlformats.org/officeDocument/2006/math" xmlns:v="urn:schemas-microsoft-com:vml" xmlns:wp="http://schemas.openxmlformats.org/drawingml/2006/wordprocessingDrawing" xmlns:w10="urn:schemas-microsoft-com:office:word" xmlns:w="http://schemas.openxmlformats.org/wordprocessingml/2006/main" xmlns:wne="http://schemas.microsoft.com/office/word/2006/wordml">
+<w:document xmlns:wpc="http://schemas.microsoft.com/office/word/2010/wordprocessingCanvas" xmlns:mc="http://schemas.openxmlformats.org/markup-compatibility/2006" xmlns:o="urn:schemas-microsoft-com:office:office" xmlns:r="http://schemas.openxmlformats.org/officeDocument/2006/relationships" xmlns:m="http://schemas.openxmlformats.org/officeDocument/2006/math" xmlns:v="urn:schemas-microsoft-com:vml" xmlns:wp14="http://schemas.microsoft.com/office/word/2010/wordprocessingDrawing" xmlns:wp="http://schemas.openxmlformats.org/drawingml/2006/wordprocessingDrawing" xmlns:w10="urn:schemas-microsoft-com:office:word" xmlns:w="http://schemas.openxmlformats.org/wordprocessingml/2006/main" xmlns:w14="http://schemas.microsoft.com/office/word/2010/wordml" xmlns:wpg="http://schemas.microsoft.com/office/word/2010/wordprocessingGroup" xmlns:wpi="http://schemas.microsoft.com/office/word/2010/wordprocessingInk" xmlns:wne="http://schemas.microsoft.com/office/word/2006/wordml" xmlns:wps="http://schemas.microsoft.com/office/word/2010/wordprocessingShape" mc:Ignorable="w14 wp14">
   <w:body>
     <w:p>
       <w:pPr>
@@ -22,7 +22,7 @@
           <w:insideH w:val="single" w:sz="4" w:space="0" w:color="auto"/>
           <w:insideV w:val="single" w:sz="4" w:space="0" w:color="auto"/>
         </w:tblBorders>
-        <w:tblLook w:val="04A0"/>
+        <w:tblLook w:val="04A0" w:firstRow="1" w:lastRow="0" w:firstColumn="1" w:lastColumn="0" w:noHBand="0" w:noVBand="1"/>
       </w:tblPr>
       <w:tblGrid>
         <w:gridCol w:w="2926"/>
@@ -41,9 +41,35 @@
               <w:rPr>
                 <w:rFonts w:ascii="Calibri" w:hAnsi="Calibri"/>
                 <w:b/>
+                <w:szCs w:val="22"/>
+              </w:rPr>
+            </w:pPr>
+            <w:proofErr w:type="spellStart"/>
+            <w:r>
+              <w:rPr>
+                <w:rFonts w:ascii="Calibri" w:hAnsi="Calibri"/>
+                <w:b/>
                 <w:sz w:val="22"/>
                 <w:szCs w:val="22"/>
               </w:rPr>
+              <w:t>Evento</w:t>
+            </w:r>
+            <w:proofErr w:type="spellEnd"/>
+          </w:p>
+        </w:tc>
+        <w:tc>
+          <w:tcPr>
+            <w:tcW w:w="4412" w:type="dxa"/>
+            <w:shd w:val="clear" w:color="auto" w:fill="auto"/>
+          </w:tcPr>
+          <w:p>
+            <w:pPr>
+              <w:jc w:val="center"/>
+              <w:rPr>
+                <w:rFonts w:ascii="Calibri" w:hAnsi="Calibri"/>
+                <w:b/>
+                <w:szCs w:val="22"/>
+              </w:rPr>
             </w:pPr>
             <w:proofErr w:type="spellStart"/>
             <w:r>
@@ -53,25 +79,33 @@
                 <w:sz w:val="22"/>
                 <w:szCs w:val="22"/>
               </w:rPr>
-              <w:t>Evento</w:t>
+              <w:t>Autor</w:t>
             </w:r>
             <w:proofErr w:type="spellEnd"/>
-          </w:p>
-        </w:tc>
-        <w:tc>
-          <w:tcPr>
-            <w:tcW w:w="4412" w:type="dxa"/>
-            <w:shd w:val="clear" w:color="auto" w:fill="auto"/>
-          </w:tcPr>
-          <w:p>
-            <w:pPr>
-              <w:jc w:val="center"/>
+            <w:r>
               <w:rPr>
                 <w:rFonts w:ascii="Calibri" w:hAnsi="Calibri"/>
                 <w:b/>
                 <w:sz w:val="22"/>
                 <w:szCs w:val="22"/>
               </w:rPr>
+              <w:t xml:space="preserve"> </w:t>
+            </w:r>
+          </w:p>
+        </w:tc>
+        <w:tc>
+          <w:tcPr>
+            <w:tcW w:w="1442" w:type="dxa"/>
+            <w:shd w:val="clear" w:color="auto" w:fill="auto"/>
+          </w:tcPr>
+          <w:p>
+            <w:pPr>
+              <w:jc w:val="center"/>
+              <w:rPr>
+                <w:rFonts w:ascii="Calibri" w:hAnsi="Calibri"/>
+                <w:b/>
+                <w:szCs w:val="22"/>
+              </w:rPr>
             </w:pPr>
             <w:proofErr w:type="spellStart"/>
             <w:r>
@@ -81,43 +115,6 @@
                 <w:sz w:val="22"/>
                 <w:szCs w:val="22"/>
               </w:rPr>
-              <w:t>Autor</w:t>
-            </w:r>
-            <w:proofErr w:type="spellEnd"/>
-            <w:r>
-              <w:rPr>
-                <w:rFonts w:ascii="Calibri" w:hAnsi="Calibri"/>
-                <w:b/>
-                <w:sz w:val="22"/>
-                <w:szCs w:val="22"/>
-              </w:rPr>
-              <w:t xml:space="preserve"> </w:t>
-            </w:r>
-          </w:p>
-        </w:tc>
-        <w:tc>
-          <w:tcPr>
-            <w:tcW w:w="1442" w:type="dxa"/>
-            <w:shd w:val="clear" w:color="auto" w:fill="auto"/>
-          </w:tcPr>
-          <w:p>
-            <w:pPr>
-              <w:jc w:val="center"/>
-              <w:rPr>
-                <w:rFonts w:ascii="Calibri" w:hAnsi="Calibri"/>
-                <w:b/>
-                <w:sz w:val="22"/>
-                <w:szCs w:val="22"/>
-              </w:rPr>
-            </w:pPr>
-            <w:proofErr w:type="spellStart"/>
-            <w:r>
-              <w:rPr>
-                <w:rFonts w:ascii="Calibri" w:hAnsi="Calibri"/>
-                <w:b/>
-                <w:sz w:val="22"/>
-                <w:szCs w:val="22"/>
-              </w:rPr>
               <w:t>Fecha</w:t>
             </w:r>
             <w:proofErr w:type="spellEnd"/>
@@ -133,120 +130,116 @@
           <w:p>
             <w:pPr>
               <w:jc w:val="center"/>
+              <w:rPr>
+                <w:rFonts w:ascii="Calibri" w:hAnsi="Calibri"/>
+                <w:szCs w:val="22"/>
+              </w:rPr>
+            </w:pPr>
+            <w:proofErr w:type="spellStart"/>
+            <w:r>
               <w:rPr>
                 <w:rFonts w:ascii="Calibri" w:hAnsi="Calibri"/>
                 <w:sz w:val="22"/>
                 <w:szCs w:val="22"/>
               </w:rPr>
-            </w:pPr>
-            <w:proofErr w:type="spellStart"/>
+              <w:t>Creación</w:t>
+            </w:r>
+            <w:proofErr w:type="spellEnd"/>
+          </w:p>
+        </w:tc>
+        <w:tc>
+          <w:tcPr>
+            <w:tcW w:w="4412" w:type="dxa"/>
+            <w:shd w:val="clear" w:color="auto" w:fill="auto"/>
+          </w:tcPr>
+          <w:p>
+            <w:pPr>
+              <w:rPr>
+                <w:rFonts w:ascii="Calibri" w:hAnsi="Calibri"/>
+                <w:szCs w:val="22"/>
+              </w:rPr>
+            </w:pPr>
             <w:r>
               <w:rPr>
                 <w:rFonts w:ascii="Calibri" w:hAnsi="Calibri"/>
                 <w:sz w:val="22"/>
                 <w:szCs w:val="22"/>
               </w:rPr>
-              <w:t>Creación</w:t>
-            </w:r>
-            <w:proofErr w:type="spellEnd"/>
-          </w:p>
-        </w:tc>
-        <w:tc>
-          <w:tcPr>
-            <w:tcW w:w="4412" w:type="dxa"/>
+              <w:t>Jorge Sarmiento</w:t>
+            </w:r>
+          </w:p>
+        </w:tc>
+        <w:tc>
+          <w:tcPr>
+            <w:tcW w:w="1442" w:type="dxa"/>
             <w:shd w:val="clear" w:color="auto" w:fill="auto"/>
           </w:tcPr>
           <w:p>
             <w:pPr>
+              <w:jc w:val="center"/>
+              <w:rPr>
+                <w:rFonts w:ascii="Calibri" w:hAnsi="Calibri"/>
+                <w:szCs w:val="22"/>
+              </w:rPr>
+            </w:pPr>
+            <w:r>
               <w:rPr>
                 <w:rFonts w:ascii="Calibri" w:hAnsi="Calibri"/>
                 <w:sz w:val="22"/>
                 <w:szCs w:val="22"/>
               </w:rPr>
-            </w:pPr>
+              <w:t>1</w:t>
+            </w:r>
             <w:r>
               <w:rPr>
                 <w:rFonts w:ascii="Calibri" w:hAnsi="Calibri"/>
                 <w:sz w:val="22"/>
                 <w:szCs w:val="22"/>
               </w:rPr>
-              <w:t>Jorge Sarmiento</w:t>
-            </w:r>
-          </w:p>
-        </w:tc>
-        <w:tc>
-          <w:tcPr>
-            <w:tcW w:w="1442" w:type="dxa"/>
+              <w:t>5/04/2014</w:t>
+            </w:r>
+          </w:p>
+        </w:tc>
+      </w:tr>
+      <w:tr>
+        <w:tc>
+          <w:tcPr>
+            <w:tcW w:w="2926" w:type="dxa"/>
             <w:shd w:val="clear" w:color="auto" w:fill="auto"/>
           </w:tcPr>
           <w:p>
             <w:pPr>
               <w:jc w:val="center"/>
+              <w:rPr>
+                <w:rFonts w:ascii="Calibri" w:hAnsi="Calibri"/>
+                <w:szCs w:val="22"/>
+              </w:rPr>
+            </w:pPr>
+            <w:proofErr w:type="spellStart"/>
+            <w:r>
               <w:rPr>
                 <w:rFonts w:ascii="Calibri" w:hAnsi="Calibri"/>
                 <w:sz w:val="22"/>
                 <w:szCs w:val="22"/>
               </w:rPr>
-            </w:pPr>
+              <w:t>Revisión</w:t>
+            </w:r>
+            <w:proofErr w:type="spellEnd"/>
             <w:r>
               <w:rPr>
                 <w:rFonts w:ascii="Calibri" w:hAnsi="Calibri"/>
                 <w:sz w:val="22"/>
                 <w:szCs w:val="22"/>
               </w:rPr>
-              <w:t>1</w:t>
-            </w:r>
+              <w:t xml:space="preserve"> de </w:t>
+            </w:r>
+            <w:proofErr w:type="spellStart"/>
             <w:r>
               <w:rPr>
                 <w:rFonts w:ascii="Calibri" w:hAnsi="Calibri"/>
                 <w:sz w:val="22"/>
                 <w:szCs w:val="22"/>
               </w:rPr>
-              <w:t>5/04/2014</w:t>
-            </w:r>
-          </w:p>
-        </w:tc>
-      </w:tr>
-      <w:tr>
-        <w:tc>
-          <w:tcPr>
-            <w:tcW w:w="2926" w:type="dxa"/>
-            <w:shd w:val="clear" w:color="auto" w:fill="auto"/>
-          </w:tcPr>
-          <w:p>
-            <w:pPr>
-              <w:jc w:val="center"/>
-              <w:rPr>
-                <w:rFonts w:ascii="Calibri" w:hAnsi="Calibri"/>
-                <w:sz w:val="22"/>
-                <w:szCs w:val="22"/>
-              </w:rPr>
-            </w:pPr>
-            <w:proofErr w:type="spellStart"/>
-            <w:r>
-              <w:rPr>
-                <w:rFonts w:ascii="Calibri" w:hAnsi="Calibri"/>
-                <w:sz w:val="22"/>
-                <w:szCs w:val="22"/>
-              </w:rPr>
-              <w:t>Revisión</w:t>
-            </w:r>
-            <w:proofErr w:type="spellEnd"/>
-            <w:r>
-              <w:rPr>
-                <w:rFonts w:ascii="Calibri" w:hAnsi="Calibri"/>
-                <w:sz w:val="22"/>
-                <w:szCs w:val="22"/>
-              </w:rPr>
-              <w:t xml:space="preserve"> de </w:t>
-            </w:r>
-            <w:proofErr w:type="spellStart"/>
-            <w:r>
-              <w:rPr>
-                <w:rFonts w:ascii="Calibri" w:hAnsi="Calibri"/>
-                <w:sz w:val="22"/>
-                <w:szCs w:val="22"/>
-              </w:rPr>
               <w:t>código</w:t>
             </w:r>
             <w:proofErr w:type="spellEnd"/>
@@ -259,13 +252,22 @@
           </w:tcPr>
           <w:p>
             <w:pPr>
+              <w:rPr>
+                <w:rFonts w:ascii="Calibri" w:hAnsi="Calibri"/>
+                <w:szCs w:val="22"/>
+                <w:lang w:val="es-ES"/>
+              </w:rPr>
+            </w:pPr>
+            <w:r>
               <w:rPr>
                 <w:rFonts w:ascii="Calibri" w:hAnsi="Calibri"/>
                 <w:sz w:val="22"/>
                 <w:szCs w:val="22"/>
                 <w:lang w:val="es-ES"/>
               </w:rPr>
-            </w:pPr>
+              <w:t xml:space="preserve">Diego </w:t>
+            </w:r>
+            <w:proofErr w:type="spellStart"/>
             <w:r>
               <w:rPr>
                 <w:rFonts w:ascii="Calibri" w:hAnsi="Calibri"/>
@@ -273,16 +275,6 @@
                 <w:szCs w:val="22"/>
                 <w:lang w:val="es-ES"/>
               </w:rPr>
-              <w:t xml:space="preserve">Diego </w:t>
-            </w:r>
-            <w:proofErr w:type="spellStart"/>
-            <w:r>
-              <w:rPr>
-                <w:rFonts w:ascii="Calibri" w:hAnsi="Calibri"/>
-                <w:sz w:val="22"/>
-                <w:szCs w:val="22"/>
-                <w:lang w:val="es-ES"/>
-              </w:rPr>
               <w:t>Sanchez</w:t>
             </w:r>
             <w:proofErr w:type="spellEnd"/>
@@ -298,7 +290,6 @@
               <w:jc w:val="center"/>
               <w:rPr>
                 <w:rFonts w:ascii="Calibri" w:hAnsi="Calibri"/>
-                <w:sz w:val="22"/>
                 <w:szCs w:val="22"/>
                 <w:lang w:val="es-ES"/>
               </w:rPr>
@@ -338,7 +329,7 @@
       <w:tblPr>
         <w:tblW w:w="8928" w:type="dxa"/>
         <w:tblLayout w:type="fixed"/>
-        <w:tblLook w:val="0000"/>
+        <w:tblLook w:val="0000" w:firstRow="0" w:lastRow="0" w:firstColumn="0" w:lastColumn="0" w:noHBand="0" w:noVBand="0"/>
       </w:tblPr>
       <w:tblGrid>
         <w:gridCol w:w="1584"/>
@@ -642,7 +633,7 @@
           <w:insideV w:val="single" w:sz="4" w:space="0" w:color="auto"/>
         </w:tblBorders>
         <w:tblLayout w:type="fixed"/>
-        <w:tblLook w:val="0000"/>
+        <w:tblLook w:val="0000" w:firstRow="0" w:lastRow="0" w:firstColumn="0" w:lastColumn="0" w:noHBand="0" w:noVBand="0"/>
       </w:tblPr>
       <w:tblGrid>
         <w:gridCol w:w="1998"/>
@@ -736,7 +727,7 @@
       <w:tblPr>
         <w:tblStyle w:val="Tablaconcuadrcula"/>
         <w:tblW w:w="0" w:type="auto"/>
-        <w:tblLook w:val="04A0"/>
+        <w:tblLook w:val="04A0" w:firstRow="1" w:lastRow="0" w:firstColumn="1" w:lastColumn="0" w:noHBand="0" w:noVBand="1"/>
       </w:tblPr>
       <w:tblGrid>
         <w:gridCol w:w="532"/>
@@ -836,7 +827,7 @@
               <w:rPr>
                 <w:sz w:val="20"/>
               </w:rPr>
-              <w:t>Archivo</w:t>
+              <w:t>ManejoArchivos</w:t>
             </w:r>
             <w:proofErr w:type="spellEnd"/>
           </w:p>
@@ -875,12 +866,14 @@
                 <w:sz w:val="20"/>
               </w:rPr>
             </w:pPr>
-            <w:r>
-              <w:rPr>
-                <w:sz w:val="20"/>
-              </w:rPr>
-              <w:t>Diff</w:t>
-            </w:r>
+            <w:proofErr w:type="spellStart"/>
+            <w:r>
+              <w:rPr>
+                <w:sz w:val="20"/>
+              </w:rPr>
+              <w:t>UseComparator</w:t>
+            </w:r>
+            <w:proofErr w:type="spellEnd"/>
           </w:p>
         </w:tc>
       </w:tr>
@@ -917,8 +910,13 @@
                 <w:numId w:val="0"/>
               </w:numPr>
             </w:pPr>
-            <w:r>
-              <w:t>Linea</w:t>
+            <w:proofErr w:type="spellStart"/>
+            <w:r>
+              <w:t>Contador</w:t>
+            </w:r>
+            <w:proofErr w:type="spellEnd"/>
+            <w:r>
+              <w:t xml:space="preserve"> </w:t>
             </w:r>
           </w:p>
         </w:tc>
@@ -961,7 +959,7 @@
               <w:rPr>
                 <w:sz w:val="20"/>
               </w:rPr>
-              <w:t>ManejoArchivos</w:t>
+              <w:t>Clase</w:t>
             </w:r>
             <w:proofErr w:type="spellEnd"/>
           </w:p>
@@ -1000,14 +998,6 @@
                 <w:sz w:val="20"/>
               </w:rPr>
             </w:pPr>
-            <w:proofErr w:type="spellStart"/>
-            <w:r>
-              <w:rPr>
-                <w:sz w:val="20"/>
-              </w:rPr>
-              <w:t>UseComparador</w:t>
-            </w:r>
-            <w:proofErr w:type="spellEnd"/>
           </w:p>
         </w:tc>
       </w:tr>
@@ -1063,15 +1053,15 @@
           <w:insideH w:val="single" w:sz="4" w:space="0" w:color="auto"/>
           <w:insideV w:val="single" w:sz="4" w:space="0" w:color="auto"/>
         </w:tblBorders>
-        <w:tblLook w:val="01E0"/>
+        <w:tblLook w:val="01E0" w:firstRow="1" w:lastRow="1" w:firstColumn="1" w:lastColumn="1" w:noHBand="0" w:noVBand="0"/>
       </w:tblPr>
       <w:tblGrid>
         <w:gridCol w:w="1343"/>
         <w:gridCol w:w="2587"/>
-        <w:gridCol w:w="461"/>
-        <w:gridCol w:w="461"/>
-        <w:gridCol w:w="461"/>
-        <w:gridCol w:w="461"/>
+        <w:gridCol w:w="561"/>
+        <w:gridCol w:w="561"/>
+        <w:gridCol w:w="561"/>
+        <w:gridCol w:w="561"/>
         <w:gridCol w:w="461"/>
       </w:tblGrid>
       <w:tr>
@@ -1273,45 +1263,85 @@
                 <w:sz w:val="20"/>
               </w:rPr>
             </w:pPr>
-          </w:p>
-        </w:tc>
-        <w:tc>
-          <w:tcPr>
-            <w:tcW w:w="461" w:type="dxa"/>
-          </w:tcPr>
-          <w:p>
-            <w:pPr>
-              <w:jc w:val="both"/>
-              <w:rPr>
-                <w:sz w:val="20"/>
-              </w:rPr>
-            </w:pPr>
-          </w:p>
-        </w:tc>
-        <w:tc>
-          <w:tcPr>
-            <w:tcW w:w="461" w:type="dxa"/>
-          </w:tcPr>
-          <w:p>
-            <w:pPr>
-              <w:jc w:val="both"/>
-              <w:rPr>
-                <w:sz w:val="20"/>
-              </w:rPr>
-            </w:pPr>
-          </w:p>
-        </w:tc>
-        <w:tc>
-          <w:tcPr>
-            <w:tcW w:w="461" w:type="dxa"/>
-          </w:tcPr>
-          <w:p>
-            <w:pPr>
-              <w:jc w:val="both"/>
-              <w:rPr>
-                <w:sz w:val="20"/>
-              </w:rPr>
-            </w:pPr>
+            <w:r>
+              <w:rPr>
+                <w:rFonts w:ascii="Agency FB" w:hAnsi="Agency FB" w:cs="Arial"/>
+                <w:b/>
+                <w:sz w:val="28"/>
+                <w:szCs w:val="28"/>
+                <w:lang w:val="es-MX"/>
+              </w:rPr>
+              <w:t>√</w:t>
+            </w:r>
+          </w:p>
+        </w:tc>
+        <w:tc>
+          <w:tcPr>
+            <w:tcW w:w="461" w:type="dxa"/>
+          </w:tcPr>
+          <w:p>
+            <w:pPr>
+              <w:jc w:val="both"/>
+              <w:rPr>
+                <w:sz w:val="20"/>
+              </w:rPr>
+            </w:pPr>
+            <w:r>
+              <w:rPr>
+                <w:rFonts w:ascii="Agency FB" w:hAnsi="Agency FB" w:cs="Arial"/>
+                <w:b/>
+                <w:sz w:val="28"/>
+                <w:szCs w:val="28"/>
+                <w:lang w:val="es-MX"/>
+              </w:rPr>
+              <w:t>√</w:t>
+            </w:r>
+          </w:p>
+        </w:tc>
+        <w:tc>
+          <w:tcPr>
+            <w:tcW w:w="461" w:type="dxa"/>
+          </w:tcPr>
+          <w:p>
+            <w:pPr>
+              <w:jc w:val="both"/>
+              <w:rPr>
+                <w:sz w:val="20"/>
+              </w:rPr>
+            </w:pPr>
+            <w:r>
+              <w:rPr>
+                <w:rFonts w:ascii="Agency FB" w:hAnsi="Agency FB" w:cs="Arial"/>
+                <w:b/>
+                <w:sz w:val="28"/>
+                <w:szCs w:val="28"/>
+                <w:lang w:val="es-MX"/>
+              </w:rPr>
+              <w:t>√</w:t>
+            </w:r>
+          </w:p>
+        </w:tc>
+        <w:tc>
+          <w:tcPr>
+            <w:tcW w:w="461" w:type="dxa"/>
+          </w:tcPr>
+          <w:p>
+            <w:pPr>
+              <w:jc w:val="both"/>
+              <w:rPr>
+                <w:sz w:val="20"/>
+              </w:rPr>
+            </w:pPr>
+            <w:r>
+              <w:rPr>
+                <w:rFonts w:ascii="Agency FB" w:hAnsi="Agency FB" w:cs="Arial"/>
+                <w:b/>
+                <w:sz w:val="28"/>
+                <w:szCs w:val="28"/>
+                <w:lang w:val="es-MX"/>
+              </w:rPr>
+              <w:t>√</w:t>
+            </w:r>
           </w:p>
         </w:tc>
         <w:tc>
@@ -1406,45 +1436,85 @@
                 <w:sz w:val="20"/>
               </w:rPr>
             </w:pPr>
-          </w:p>
-        </w:tc>
-        <w:tc>
-          <w:tcPr>
-            <w:tcW w:w="461" w:type="dxa"/>
-          </w:tcPr>
-          <w:p>
-            <w:pPr>
-              <w:jc w:val="both"/>
-              <w:rPr>
-                <w:sz w:val="20"/>
-              </w:rPr>
-            </w:pPr>
-          </w:p>
-        </w:tc>
-        <w:tc>
-          <w:tcPr>
-            <w:tcW w:w="461" w:type="dxa"/>
-          </w:tcPr>
-          <w:p>
-            <w:pPr>
-              <w:jc w:val="both"/>
-              <w:rPr>
-                <w:sz w:val="20"/>
-              </w:rPr>
-            </w:pPr>
-          </w:p>
-        </w:tc>
-        <w:tc>
-          <w:tcPr>
-            <w:tcW w:w="461" w:type="dxa"/>
-          </w:tcPr>
-          <w:p>
-            <w:pPr>
-              <w:jc w:val="both"/>
-              <w:rPr>
-                <w:sz w:val="20"/>
-              </w:rPr>
-            </w:pPr>
+            <w:r>
+              <w:rPr>
+                <w:rFonts w:ascii="Agency FB" w:hAnsi="Agency FB" w:cs="Arial"/>
+                <w:b/>
+                <w:sz w:val="28"/>
+                <w:szCs w:val="28"/>
+                <w:lang w:val="es-MX"/>
+              </w:rPr>
+              <w:t>√</w:t>
+            </w:r>
+          </w:p>
+        </w:tc>
+        <w:tc>
+          <w:tcPr>
+            <w:tcW w:w="461" w:type="dxa"/>
+          </w:tcPr>
+          <w:p>
+            <w:pPr>
+              <w:jc w:val="both"/>
+              <w:rPr>
+                <w:sz w:val="20"/>
+              </w:rPr>
+            </w:pPr>
+            <w:r>
+              <w:rPr>
+                <w:rFonts w:ascii="Agency FB" w:hAnsi="Agency FB" w:cs="Arial"/>
+                <w:b/>
+                <w:sz w:val="28"/>
+                <w:szCs w:val="28"/>
+                <w:lang w:val="es-MX"/>
+              </w:rPr>
+              <w:t>√</w:t>
+            </w:r>
+          </w:p>
+        </w:tc>
+        <w:tc>
+          <w:tcPr>
+            <w:tcW w:w="461" w:type="dxa"/>
+          </w:tcPr>
+          <w:p>
+            <w:pPr>
+              <w:jc w:val="both"/>
+              <w:rPr>
+                <w:sz w:val="20"/>
+              </w:rPr>
+            </w:pPr>
+            <w:r>
+              <w:rPr>
+                <w:rFonts w:ascii="Agency FB" w:hAnsi="Agency FB" w:cs="Arial"/>
+                <w:b/>
+                <w:sz w:val="28"/>
+                <w:szCs w:val="28"/>
+                <w:lang w:val="es-MX"/>
+              </w:rPr>
+              <w:t>√</w:t>
+            </w:r>
+          </w:p>
+        </w:tc>
+        <w:tc>
+          <w:tcPr>
+            <w:tcW w:w="461" w:type="dxa"/>
+          </w:tcPr>
+          <w:p>
+            <w:pPr>
+              <w:jc w:val="both"/>
+              <w:rPr>
+                <w:sz w:val="20"/>
+              </w:rPr>
+            </w:pPr>
+            <w:r>
+              <w:rPr>
+                <w:rFonts w:ascii="Agency FB" w:hAnsi="Agency FB" w:cs="Arial"/>
+                <w:b/>
+                <w:sz w:val="28"/>
+                <w:szCs w:val="28"/>
+                <w:lang w:val="es-MX"/>
+              </w:rPr>
+              <w:t>√</w:t>
+            </w:r>
           </w:p>
         </w:tc>
         <w:tc>
@@ -1529,45 +1599,85 @@
                 <w:sz w:val="20"/>
               </w:rPr>
             </w:pPr>
-          </w:p>
-        </w:tc>
-        <w:tc>
-          <w:tcPr>
-            <w:tcW w:w="461" w:type="dxa"/>
-          </w:tcPr>
-          <w:p>
-            <w:pPr>
-              <w:jc w:val="both"/>
-              <w:rPr>
-                <w:sz w:val="20"/>
-              </w:rPr>
-            </w:pPr>
-          </w:p>
-        </w:tc>
-        <w:tc>
-          <w:tcPr>
-            <w:tcW w:w="461" w:type="dxa"/>
-          </w:tcPr>
-          <w:p>
-            <w:pPr>
-              <w:jc w:val="both"/>
-              <w:rPr>
-                <w:sz w:val="20"/>
-              </w:rPr>
-            </w:pPr>
-          </w:p>
-        </w:tc>
-        <w:tc>
-          <w:tcPr>
-            <w:tcW w:w="461" w:type="dxa"/>
-          </w:tcPr>
-          <w:p>
-            <w:pPr>
-              <w:jc w:val="both"/>
-              <w:rPr>
-                <w:sz w:val="20"/>
-              </w:rPr>
-            </w:pPr>
+            <w:r>
+              <w:rPr>
+                <w:rFonts w:ascii="Agency FB" w:hAnsi="Agency FB" w:cs="Arial"/>
+                <w:b/>
+                <w:sz w:val="28"/>
+                <w:szCs w:val="28"/>
+                <w:lang w:val="es-MX"/>
+              </w:rPr>
+              <w:t>√</w:t>
+            </w:r>
+          </w:p>
+        </w:tc>
+        <w:tc>
+          <w:tcPr>
+            <w:tcW w:w="461" w:type="dxa"/>
+          </w:tcPr>
+          <w:p>
+            <w:pPr>
+              <w:jc w:val="both"/>
+              <w:rPr>
+                <w:sz w:val="20"/>
+              </w:rPr>
+            </w:pPr>
+            <w:r>
+              <w:rPr>
+                <w:rFonts w:ascii="Agency FB" w:hAnsi="Agency FB" w:cs="Arial"/>
+                <w:b/>
+                <w:sz w:val="28"/>
+                <w:szCs w:val="28"/>
+                <w:lang w:val="es-MX"/>
+              </w:rPr>
+              <w:t>√</w:t>
+            </w:r>
+          </w:p>
+        </w:tc>
+        <w:tc>
+          <w:tcPr>
+            <w:tcW w:w="461" w:type="dxa"/>
+          </w:tcPr>
+          <w:p>
+            <w:pPr>
+              <w:jc w:val="both"/>
+              <w:rPr>
+                <w:sz w:val="20"/>
+              </w:rPr>
+            </w:pPr>
+            <w:r>
+              <w:rPr>
+                <w:rFonts w:ascii="Agency FB" w:hAnsi="Agency FB" w:cs="Arial"/>
+                <w:b/>
+                <w:sz w:val="28"/>
+                <w:szCs w:val="28"/>
+                <w:lang w:val="es-MX"/>
+              </w:rPr>
+              <w:t>√</w:t>
+            </w:r>
+          </w:p>
+        </w:tc>
+        <w:tc>
+          <w:tcPr>
+            <w:tcW w:w="461" w:type="dxa"/>
+          </w:tcPr>
+          <w:p>
+            <w:pPr>
+              <w:jc w:val="both"/>
+              <w:rPr>
+                <w:sz w:val="20"/>
+              </w:rPr>
+            </w:pPr>
+            <w:r>
+              <w:rPr>
+                <w:rFonts w:ascii="Agency FB" w:hAnsi="Agency FB" w:cs="Arial"/>
+                <w:b/>
+                <w:sz w:val="28"/>
+                <w:szCs w:val="28"/>
+                <w:lang w:val="es-MX"/>
+              </w:rPr>
+              <w:t>√</w:t>
+            </w:r>
           </w:p>
         </w:tc>
         <w:tc>
@@ -1644,45 +1754,85 @@
                 <w:sz w:val="20"/>
               </w:rPr>
             </w:pPr>
-          </w:p>
-        </w:tc>
-        <w:tc>
-          <w:tcPr>
-            <w:tcW w:w="461" w:type="dxa"/>
-          </w:tcPr>
-          <w:p>
-            <w:pPr>
-              <w:jc w:val="both"/>
-              <w:rPr>
-                <w:sz w:val="20"/>
-              </w:rPr>
-            </w:pPr>
-          </w:p>
-        </w:tc>
-        <w:tc>
-          <w:tcPr>
-            <w:tcW w:w="461" w:type="dxa"/>
-          </w:tcPr>
-          <w:p>
-            <w:pPr>
-              <w:jc w:val="both"/>
-              <w:rPr>
-                <w:sz w:val="20"/>
-              </w:rPr>
-            </w:pPr>
-          </w:p>
-        </w:tc>
-        <w:tc>
-          <w:tcPr>
-            <w:tcW w:w="461" w:type="dxa"/>
-          </w:tcPr>
-          <w:p>
-            <w:pPr>
-              <w:jc w:val="both"/>
-              <w:rPr>
-                <w:sz w:val="20"/>
-              </w:rPr>
-            </w:pPr>
+            <w:r>
+              <w:rPr>
+                <w:rFonts w:ascii="Agency FB" w:hAnsi="Agency FB" w:cs="Arial"/>
+                <w:b/>
+                <w:sz w:val="28"/>
+                <w:szCs w:val="28"/>
+                <w:lang w:val="es-MX"/>
+              </w:rPr>
+              <w:t>√</w:t>
+            </w:r>
+          </w:p>
+        </w:tc>
+        <w:tc>
+          <w:tcPr>
+            <w:tcW w:w="461" w:type="dxa"/>
+          </w:tcPr>
+          <w:p>
+            <w:pPr>
+              <w:jc w:val="both"/>
+              <w:rPr>
+                <w:sz w:val="20"/>
+              </w:rPr>
+            </w:pPr>
+            <w:r>
+              <w:rPr>
+                <w:rFonts w:ascii="Agency FB" w:hAnsi="Agency FB" w:cs="Arial"/>
+                <w:b/>
+                <w:sz w:val="28"/>
+                <w:szCs w:val="28"/>
+                <w:lang w:val="es-MX"/>
+              </w:rPr>
+              <w:t>√</w:t>
+            </w:r>
+          </w:p>
+        </w:tc>
+        <w:tc>
+          <w:tcPr>
+            <w:tcW w:w="461" w:type="dxa"/>
+          </w:tcPr>
+          <w:p>
+            <w:pPr>
+              <w:jc w:val="both"/>
+              <w:rPr>
+                <w:sz w:val="20"/>
+              </w:rPr>
+            </w:pPr>
+            <w:r>
+              <w:rPr>
+                <w:rFonts w:ascii="Agency FB" w:hAnsi="Agency FB" w:cs="Arial"/>
+                <w:b/>
+                <w:sz w:val="28"/>
+                <w:szCs w:val="28"/>
+                <w:lang w:val="es-MX"/>
+              </w:rPr>
+              <w:t>√</w:t>
+            </w:r>
+          </w:p>
+        </w:tc>
+        <w:tc>
+          <w:tcPr>
+            <w:tcW w:w="461" w:type="dxa"/>
+          </w:tcPr>
+          <w:p>
+            <w:pPr>
+              <w:jc w:val="both"/>
+              <w:rPr>
+                <w:sz w:val="20"/>
+              </w:rPr>
+            </w:pPr>
+            <w:r>
+              <w:rPr>
+                <w:rFonts w:ascii="Agency FB" w:hAnsi="Agency FB" w:cs="Arial"/>
+                <w:b/>
+                <w:sz w:val="28"/>
+                <w:szCs w:val="28"/>
+                <w:lang w:val="es-MX"/>
+              </w:rPr>
+              <w:t>√</w:t>
+            </w:r>
           </w:p>
         </w:tc>
         <w:tc>
@@ -1743,45 +1893,85 @@
                 <w:sz w:val="20"/>
               </w:rPr>
             </w:pPr>
-          </w:p>
-        </w:tc>
-        <w:tc>
-          <w:tcPr>
-            <w:tcW w:w="461" w:type="dxa"/>
-          </w:tcPr>
-          <w:p>
-            <w:pPr>
-              <w:jc w:val="both"/>
-              <w:rPr>
-                <w:sz w:val="20"/>
-              </w:rPr>
-            </w:pPr>
-          </w:p>
-        </w:tc>
-        <w:tc>
-          <w:tcPr>
-            <w:tcW w:w="461" w:type="dxa"/>
-          </w:tcPr>
-          <w:p>
-            <w:pPr>
-              <w:jc w:val="both"/>
-              <w:rPr>
-                <w:sz w:val="20"/>
-              </w:rPr>
-            </w:pPr>
-          </w:p>
-        </w:tc>
-        <w:tc>
-          <w:tcPr>
-            <w:tcW w:w="461" w:type="dxa"/>
-          </w:tcPr>
-          <w:p>
-            <w:pPr>
-              <w:jc w:val="both"/>
-              <w:rPr>
-                <w:sz w:val="20"/>
-              </w:rPr>
-            </w:pPr>
+            <w:r>
+              <w:rPr>
+                <w:rFonts w:ascii="Agency FB" w:hAnsi="Agency FB" w:cs="Arial"/>
+                <w:b/>
+                <w:sz w:val="28"/>
+                <w:szCs w:val="28"/>
+                <w:lang w:val="es-MX"/>
+              </w:rPr>
+              <w:t>√</w:t>
+            </w:r>
+          </w:p>
+        </w:tc>
+        <w:tc>
+          <w:tcPr>
+            <w:tcW w:w="461" w:type="dxa"/>
+          </w:tcPr>
+          <w:p>
+            <w:pPr>
+              <w:jc w:val="both"/>
+              <w:rPr>
+                <w:sz w:val="20"/>
+              </w:rPr>
+            </w:pPr>
+            <w:r>
+              <w:rPr>
+                <w:rFonts w:ascii="Agency FB" w:hAnsi="Agency FB" w:cs="Arial"/>
+                <w:b/>
+                <w:sz w:val="28"/>
+                <w:szCs w:val="28"/>
+                <w:lang w:val="es-MX"/>
+              </w:rPr>
+              <w:t>√</w:t>
+            </w:r>
+          </w:p>
+        </w:tc>
+        <w:tc>
+          <w:tcPr>
+            <w:tcW w:w="461" w:type="dxa"/>
+          </w:tcPr>
+          <w:p>
+            <w:pPr>
+              <w:jc w:val="both"/>
+              <w:rPr>
+                <w:sz w:val="20"/>
+              </w:rPr>
+            </w:pPr>
+            <w:r>
+              <w:rPr>
+                <w:rFonts w:ascii="Agency FB" w:hAnsi="Agency FB" w:cs="Arial"/>
+                <w:b/>
+                <w:sz w:val="28"/>
+                <w:szCs w:val="28"/>
+                <w:lang w:val="es-MX"/>
+              </w:rPr>
+              <w:t>√</w:t>
+            </w:r>
+          </w:p>
+        </w:tc>
+        <w:tc>
+          <w:tcPr>
+            <w:tcW w:w="461" w:type="dxa"/>
+          </w:tcPr>
+          <w:p>
+            <w:pPr>
+              <w:jc w:val="both"/>
+              <w:rPr>
+                <w:sz w:val="20"/>
+              </w:rPr>
+            </w:pPr>
+            <w:r>
+              <w:rPr>
+                <w:rFonts w:ascii="Agency FB" w:hAnsi="Agency FB" w:cs="Arial"/>
+                <w:b/>
+                <w:sz w:val="28"/>
+                <w:szCs w:val="28"/>
+                <w:lang w:val="es-MX"/>
+              </w:rPr>
+              <w:t>√</w:t>
+            </w:r>
           </w:p>
         </w:tc>
         <w:tc>
@@ -1866,45 +2056,69 @@
                 <w:sz w:val="20"/>
               </w:rPr>
             </w:pPr>
-          </w:p>
-        </w:tc>
-        <w:tc>
-          <w:tcPr>
-            <w:tcW w:w="461" w:type="dxa"/>
-          </w:tcPr>
-          <w:p>
-            <w:pPr>
-              <w:jc w:val="both"/>
-              <w:rPr>
-                <w:sz w:val="20"/>
-              </w:rPr>
-            </w:pPr>
-          </w:p>
-        </w:tc>
-        <w:tc>
-          <w:tcPr>
-            <w:tcW w:w="461" w:type="dxa"/>
-          </w:tcPr>
-          <w:p>
-            <w:pPr>
-              <w:jc w:val="both"/>
-              <w:rPr>
-                <w:sz w:val="20"/>
-              </w:rPr>
-            </w:pPr>
-          </w:p>
-        </w:tc>
-        <w:tc>
-          <w:tcPr>
-            <w:tcW w:w="461" w:type="dxa"/>
-          </w:tcPr>
-          <w:p>
-            <w:pPr>
-              <w:jc w:val="both"/>
-              <w:rPr>
-                <w:sz w:val="20"/>
-              </w:rPr>
-            </w:pPr>
+            <w:r>
+              <w:rPr>
+                <w:sz w:val="20"/>
+              </w:rPr>
+              <w:t>N/A</w:t>
+            </w:r>
+          </w:p>
+        </w:tc>
+        <w:tc>
+          <w:tcPr>
+            <w:tcW w:w="461" w:type="dxa"/>
+          </w:tcPr>
+          <w:p>
+            <w:pPr>
+              <w:jc w:val="both"/>
+              <w:rPr>
+                <w:sz w:val="20"/>
+              </w:rPr>
+            </w:pPr>
+            <w:r>
+              <w:rPr>
+                <w:sz w:val="20"/>
+              </w:rPr>
+              <w:t>N/A</w:t>
+            </w:r>
+          </w:p>
+        </w:tc>
+        <w:tc>
+          <w:tcPr>
+            <w:tcW w:w="461" w:type="dxa"/>
+          </w:tcPr>
+          <w:p>
+            <w:pPr>
+              <w:jc w:val="both"/>
+              <w:rPr>
+                <w:sz w:val="20"/>
+              </w:rPr>
+            </w:pPr>
+            <w:r>
+              <w:rPr>
+                <w:sz w:val="20"/>
+              </w:rPr>
+              <w:t>N/A</w:t>
+            </w:r>
+          </w:p>
+        </w:tc>
+        <w:tc>
+          <w:tcPr>
+            <w:tcW w:w="461" w:type="dxa"/>
+          </w:tcPr>
+          <w:p>
+            <w:pPr>
+              <w:jc w:val="both"/>
+              <w:rPr>
+                <w:sz w:val="20"/>
+              </w:rPr>
+            </w:pPr>
+            <w:r>
+              <w:rPr>
+                <w:sz w:val="20"/>
+              </w:rPr>
+              <w:t>N/A</w:t>
+            </w:r>
           </w:p>
         </w:tc>
         <w:tc>
@@ -1994,45 +2208,75 @@
                 <w:sz w:val="20"/>
               </w:rPr>
             </w:pPr>
-          </w:p>
-        </w:tc>
-        <w:tc>
-          <w:tcPr>
-            <w:tcW w:w="461" w:type="dxa"/>
-          </w:tcPr>
-          <w:p>
-            <w:pPr>
-              <w:jc w:val="both"/>
-              <w:rPr>
-                <w:sz w:val="20"/>
-              </w:rPr>
-            </w:pPr>
-          </w:p>
-        </w:tc>
-        <w:tc>
-          <w:tcPr>
-            <w:tcW w:w="461" w:type="dxa"/>
-          </w:tcPr>
-          <w:p>
-            <w:pPr>
-              <w:jc w:val="both"/>
-              <w:rPr>
-                <w:sz w:val="20"/>
-              </w:rPr>
-            </w:pPr>
-          </w:p>
-        </w:tc>
-        <w:tc>
-          <w:tcPr>
-            <w:tcW w:w="461" w:type="dxa"/>
-          </w:tcPr>
-          <w:p>
-            <w:pPr>
-              <w:jc w:val="both"/>
-              <w:rPr>
-                <w:sz w:val="20"/>
-              </w:rPr>
-            </w:pPr>
+            <w:r>
+              <w:rPr>
+                <w:rFonts w:ascii="Agency FB" w:hAnsi="Agency FB" w:cs="Arial"/>
+                <w:b/>
+                <w:sz w:val="28"/>
+                <w:szCs w:val="28"/>
+                <w:lang w:val="es-MX"/>
+              </w:rPr>
+              <w:t>√</w:t>
+            </w:r>
+          </w:p>
+        </w:tc>
+        <w:tc>
+          <w:tcPr>
+            <w:tcW w:w="461" w:type="dxa"/>
+          </w:tcPr>
+          <w:p>
+            <w:pPr>
+              <w:jc w:val="both"/>
+              <w:rPr>
+                <w:sz w:val="20"/>
+              </w:rPr>
+            </w:pPr>
+            <w:r>
+              <w:rPr>
+                <w:sz w:val="20"/>
+              </w:rPr>
+              <w:t>N/A</w:t>
+            </w:r>
+          </w:p>
+        </w:tc>
+        <w:tc>
+          <w:tcPr>
+            <w:tcW w:w="461" w:type="dxa"/>
+          </w:tcPr>
+          <w:p>
+            <w:pPr>
+              <w:jc w:val="both"/>
+              <w:rPr>
+                <w:sz w:val="20"/>
+              </w:rPr>
+            </w:pPr>
+            <w:r>
+              <w:rPr>
+                <w:sz w:val="20"/>
+              </w:rPr>
+              <w:t>N/A</w:t>
+            </w:r>
+          </w:p>
+        </w:tc>
+        <w:tc>
+          <w:tcPr>
+            <w:tcW w:w="461" w:type="dxa"/>
+          </w:tcPr>
+          <w:p>
+            <w:pPr>
+              <w:jc w:val="both"/>
+              <w:rPr>
+                <w:sz w:val="20"/>
+              </w:rPr>
+            </w:pPr>
+            <w:r>
+              <w:rPr>
+                <w:sz w:val="20"/>
+              </w:rPr>
+              <w:t>N/A</w:t>
+            </w:r>
+            <w:bookmarkStart w:id="0" w:name="_GoBack"/>
+            <w:bookmarkEnd w:id="0"/>
           </w:p>
         </w:tc>
         <w:tc>
@@ -2096,7 +2340,7 @@
 </file>
 
 <file path=word/endnotes.xml><?xml version="1.0" encoding="utf-8"?>
-<w:endnotes xmlns:ve="http://schemas.openxmlformats.org/markup-compatibility/2006" xmlns:o="urn:schemas-microsoft-com:office:office" xmlns:r="http://schemas.openxmlformats.org/officeDocument/2006/relationships" xmlns:m="http://schemas.openxmlformats.org/officeDocument/2006/math" xmlns:v="urn:schemas-microsoft-com:vml" xmlns:wp="http://schemas.openxmlformats.org/drawingml/2006/wordprocessingDrawing" xmlns:w10="urn:schemas-microsoft-com:office:word" xmlns:w="http://schemas.openxmlformats.org/wordprocessingml/2006/main" xmlns:wne="http://schemas.microsoft.com/office/word/2006/wordml">
+<w:endnotes xmlns:wpc="http://schemas.microsoft.com/office/word/2010/wordprocessingCanvas" xmlns:mc="http://schemas.openxmlformats.org/markup-compatibility/2006" xmlns:o="urn:schemas-microsoft-com:office:office" xmlns:r="http://schemas.openxmlformats.org/officeDocument/2006/relationships" xmlns:m="http://schemas.openxmlformats.org/officeDocument/2006/math" xmlns:v="urn:schemas-microsoft-com:vml" xmlns:wp14="http://schemas.microsoft.com/office/word/2010/wordprocessingDrawing" xmlns:wp="http://schemas.openxmlformats.org/drawingml/2006/wordprocessingDrawing" xmlns:w10="urn:schemas-microsoft-com:office:word" xmlns:w="http://schemas.openxmlformats.org/wordprocessingml/2006/main" xmlns:w14="http://schemas.microsoft.com/office/word/2010/wordml" xmlns:wpg="http://schemas.microsoft.com/office/word/2010/wordprocessingGroup" xmlns:wpi="http://schemas.microsoft.com/office/word/2010/wordprocessingInk" xmlns:wne="http://schemas.microsoft.com/office/word/2006/wordml" xmlns:wps="http://schemas.microsoft.com/office/word/2010/wordprocessingShape" mc:Ignorable="w14 wp14">
   <w:endnote w:type="separator" w:id="-1">
     <w:p>
       <w:r>
@@ -2115,7 +2359,7 @@
 </file>
 
 <file path=word/footnotes.xml><?xml version="1.0" encoding="utf-8"?>
-<w:footnotes xmlns:ve="http://schemas.openxmlformats.org/markup-compatibility/2006" xmlns:o="urn:schemas-microsoft-com:office:office" xmlns:r="http://schemas.openxmlformats.org/officeDocument/2006/relationships" xmlns:m="http://schemas.openxmlformats.org/officeDocument/2006/math" xmlns:v="urn:schemas-microsoft-com:vml" xmlns:wp="http://schemas.openxmlformats.org/drawingml/2006/wordprocessingDrawing" xmlns:w10="urn:schemas-microsoft-com:office:word" xmlns:w="http://schemas.openxmlformats.org/wordprocessingml/2006/main" xmlns:wne="http://schemas.microsoft.com/office/word/2006/wordml">
+<w:footnotes xmlns:wpc="http://schemas.microsoft.com/office/word/2010/wordprocessingCanvas" xmlns:mc="http://schemas.openxmlformats.org/markup-compatibility/2006" xmlns:o="urn:schemas-microsoft-com:office:office" xmlns:r="http://schemas.openxmlformats.org/officeDocument/2006/relationships" xmlns:m="http://schemas.openxmlformats.org/officeDocument/2006/math" xmlns:v="urn:schemas-microsoft-com:vml" xmlns:wp14="http://schemas.microsoft.com/office/word/2010/wordprocessingDrawing" xmlns:wp="http://schemas.openxmlformats.org/drawingml/2006/wordprocessingDrawing" xmlns:w10="urn:schemas-microsoft-com:office:word" xmlns:w="http://schemas.openxmlformats.org/wordprocessingml/2006/main" xmlns:w14="http://schemas.microsoft.com/office/word/2010/wordml" xmlns:wpg="http://schemas.microsoft.com/office/word/2010/wordprocessingGroup" xmlns:wpi="http://schemas.microsoft.com/office/word/2010/wordprocessingInk" xmlns:wne="http://schemas.microsoft.com/office/word/2006/wordml" xmlns:wps="http://schemas.microsoft.com/office/word/2010/wordprocessingShape" mc:Ignorable="w14 wp14">
   <w:footnote w:type="separator" w:id="-1">
     <w:p>
       <w:r>
@@ -2134,7 +2378,7 @@
 </file>
 
 <file path=word/numbering.xml><?xml version="1.0" encoding="utf-8"?>
-<w:numbering xmlns:ve="http://schemas.openxmlformats.org/markup-compatibility/2006" xmlns:o="urn:schemas-microsoft-com:office:office" xmlns:r="http://schemas.openxmlformats.org/officeDocument/2006/relationships" xmlns:m="http://schemas.openxmlformats.org/officeDocument/2006/math" xmlns:v="urn:schemas-microsoft-com:vml" xmlns:wp="http://schemas.openxmlformats.org/drawingml/2006/wordprocessingDrawing" xmlns:w10="urn:schemas-microsoft-com:office:word" xmlns:w="http://schemas.openxmlformats.org/wordprocessingml/2006/main" xmlns:wne="http://schemas.microsoft.com/office/word/2006/wordml">
+<w:numbering xmlns:wpc="http://schemas.microsoft.com/office/word/2010/wordprocessingCanvas" xmlns:mc="http://schemas.openxmlformats.org/markup-compatibility/2006" xmlns:o="urn:schemas-microsoft-com:office:office" xmlns:r="http://schemas.openxmlformats.org/officeDocument/2006/relationships" xmlns:m="http://schemas.openxmlformats.org/officeDocument/2006/math" xmlns:v="urn:schemas-microsoft-com:vml" xmlns:wp14="http://schemas.microsoft.com/office/word/2010/wordprocessingDrawing" xmlns:wp="http://schemas.openxmlformats.org/drawingml/2006/wordprocessingDrawing" xmlns:w10="urn:schemas-microsoft-com:office:word" xmlns:w="http://schemas.openxmlformats.org/wordprocessingml/2006/main" xmlns:w14="http://schemas.microsoft.com/office/word/2010/wordml" xmlns:wpg="http://schemas.microsoft.com/office/word/2010/wordprocessingGroup" xmlns:wpi="http://schemas.microsoft.com/office/word/2010/wordprocessingInk" xmlns:wne="http://schemas.microsoft.com/office/word/2006/wordml" xmlns:wps="http://schemas.microsoft.com/office/word/2010/wordprocessingShape" mc:Ignorable="w14 wp14">
   <w:abstractNum w:abstractNumId="0">
     <w:nsid w:val="15E9537F"/>
     <w:multiLevelType w:val="singleLevel"/>
@@ -2401,7 +2645,7 @@
 </file>
 
 <file path=word/styles.xml><?xml version="1.0" encoding="utf-8"?>
-<w:styles xmlns:r="http://schemas.openxmlformats.org/officeDocument/2006/relationships" xmlns:w="http://schemas.openxmlformats.org/wordprocessingml/2006/main">
+<w:styles xmlns:mc="http://schemas.openxmlformats.org/markup-compatibility/2006" xmlns:r="http://schemas.openxmlformats.org/officeDocument/2006/relationships" xmlns:w="http://schemas.openxmlformats.org/wordprocessingml/2006/main" xmlns:w14="http://schemas.microsoft.com/office/word/2010/wordml" mc:Ignorable="w14">
   <w:docDefaults>
     <w:rPrDefault>
       <w:rPr>
@@ -2610,7 +2854,6 @@
     <w:uiPriority w:val="99"/>
     <w:semiHidden/>
     <w:unhideWhenUsed/>
-    <w:qFormat/>
     <w:tblPr>
       <w:tblInd w:w="0" w:type="dxa"/>
       <w:tblCellMar>
@@ -2680,8 +2923,8 @@
       <w:lang w:val="en-US"/>
     </w:rPr>
   </w:style>
-  <w:style w:type="paragraph" w:customStyle="1" w:styleId="Blocktext">
-    <w:name w:val="Block text"/>
+  <w:style w:type="paragraph" w:customStyle="1" w:styleId="Textodebloque1">
+    <w:name w:val="Texto de bloque1"/>
     <w:basedOn w:val="Normal"/>
     <w:rsid w:val="00034371"/>
     <w:pPr>
@@ -2697,7 +2940,7 @@
   <w:style w:type="paragraph" w:customStyle="1" w:styleId="Blocklabel">
     <w:name w:val="Block label"/>
     <w:basedOn w:val="Normal"/>
-    <w:next w:val="Blocktext"/>
+    <w:next w:val="Textodebloque1"/>
     <w:rsid w:val="00034371"/>
     <w:pPr>
       <w:ind w:right="8280"/>
@@ -2973,6 +3216,196 @@
         <w:right w:w="108" w:type="dxa"/>
       </w:tblCellMar>
     </w:tblPr>
+  </w:style>
+</w:styles>
+</file>
+
+<file path=word/stylesWithEffects.xml><?xml version="1.0" encoding="utf-8"?>
+<w:styles xmlns:wpc="http://schemas.microsoft.com/office/word/2010/wordprocessingCanvas" xmlns:mc="http://schemas.openxmlformats.org/markup-compatibility/2006" xmlns:o="urn:schemas-microsoft-com:office:office" xmlns:r="http://schemas.openxmlformats.org/officeDocument/2006/relationships" xmlns:m="http://schemas.openxmlformats.org/officeDocument/2006/math" xmlns:v="urn:schemas-microsoft-com:vml" xmlns:wp14="http://schemas.microsoft.com/office/word/2010/wordprocessingDrawing" xmlns:wp="http://schemas.openxmlformats.org/drawingml/2006/wordprocessingDrawing" xmlns:w10="urn:schemas-microsoft-com:office:word" xmlns:w="http://schemas.openxmlformats.org/wordprocessingml/2006/main" xmlns:w14="http://schemas.microsoft.com/office/word/2010/wordml" xmlns:wpg="http://schemas.microsoft.com/office/word/2010/wordprocessingGroup" xmlns:wpi="http://schemas.microsoft.com/office/word/2010/wordprocessingInk" xmlns:wne="http://schemas.microsoft.com/office/word/2006/wordml" xmlns:wps="http://schemas.microsoft.com/office/word/2010/wordprocessingShape" mc:Ignorable="w14 wp14">
+  <w:docDefaults>
+    <w:rPrDefault>
+      <w:rPr>
+        <w:rFonts w:asciiTheme="minorHAnsi" w:eastAsiaTheme="minorEastAsia" w:hAnsiTheme="minorHAnsi" w:cstheme="minorBidi"/>
+        <w:sz w:val="22"/>
+        <w:szCs w:val="22"/>
+        <w:lang w:val="es-CO" w:eastAsia="es-CO" w:bidi="ar-SA"/>
+      </w:rPr>
+    </w:rPrDefault>
+    <w:pPrDefault>
+      <w:pPr>
+        <w:spacing w:after="200" w:line="276" w:lineRule="auto"/>
+      </w:pPr>
+    </w:pPrDefault>
+  </w:docDefaults>
+  <w:latentStyles w:defLockedState="0" w:defUIPriority="99" w:defSemiHidden="1" w:defUnhideWhenUsed="1" w:defQFormat="0" w:count="267">
+    <w:lsdException w:name="Normal" w:semiHidden="0" w:uiPriority="0" w:unhideWhenUsed="0" w:qFormat="1"/>
+    <w:lsdException w:name="heading 1" w:semiHidden="0" w:uiPriority="9" w:unhideWhenUsed="0" w:qFormat="1"/>
+    <w:lsdException w:name="heading 2" w:uiPriority="9" w:qFormat="1"/>
+    <w:lsdException w:name="heading 3" w:uiPriority="9" w:qFormat="1"/>
+    <w:lsdException w:name="heading 4" w:uiPriority="9" w:qFormat="1"/>
+    <w:lsdException w:name="heading 5" w:uiPriority="9" w:qFormat="1"/>
+    <w:lsdException w:name="heading 6" w:uiPriority="9" w:qFormat="1"/>
+    <w:lsdException w:name="heading 7" w:uiPriority="9" w:qFormat="1"/>
+    <w:lsdException w:name="heading 8" w:uiPriority="9" w:qFormat="1"/>
+    <w:lsdException w:name="heading 9" w:uiPriority="9" w:qFormat="1"/>
+    <w:lsdException w:name="toc 1" w:uiPriority="39"/>
+    <w:lsdException w:name="toc 2" w:uiPriority="39"/>
+    <w:lsdException w:name="toc 3" w:uiPriority="39"/>
+    <w:lsdException w:name="toc 4" w:uiPriority="39"/>
+    <w:lsdException w:name="toc 5" w:uiPriority="39"/>
+    <w:lsdException w:name="toc 6" w:uiPriority="39"/>
+    <w:lsdException w:name="toc 7" w:uiPriority="39"/>
+    <w:lsdException w:name="toc 8" w:uiPriority="39"/>
+    <w:lsdException w:name="toc 9" w:uiPriority="39"/>
+    <w:lsdException w:name="caption" w:uiPriority="35" w:qFormat="1"/>
+    <w:lsdException w:name="Title" w:semiHidden="0" w:uiPriority="10" w:unhideWhenUsed="0" w:qFormat="1"/>
+    <w:lsdException w:name="Default Paragraph Font" w:uiPriority="1"/>
+    <w:lsdException w:name="Subtitle" w:semiHidden="0" w:uiPriority="11" w:unhideWhenUsed="0" w:qFormat="1"/>
+    <w:lsdException w:name="Strong" w:semiHidden="0" w:uiPriority="22" w:unhideWhenUsed="0" w:qFormat="1"/>
+    <w:lsdException w:name="Emphasis" w:semiHidden="0" w:uiPriority="20" w:unhideWhenUsed="0" w:qFormat="1"/>
+    <w:lsdException w:name="Table Grid" w:semiHidden="0" w:uiPriority="59" w:unhideWhenUsed="0"/>
+    <w:lsdException w:name="Placeholder Text" w:unhideWhenUsed="0"/>
+    <w:lsdException w:name="No Spacing" w:semiHidden="0" w:uiPriority="1" w:unhideWhenUsed="0" w:qFormat="1"/>
+    <w:lsdException w:name="Light Shading" w:semiHidden="0" w:uiPriority="60" w:unhideWhenUsed="0"/>
+    <w:lsdException w:name="Light List" w:semiHidden="0" w:uiPriority="61" w:unhideWhenUsed="0"/>
+    <w:lsdException w:name="Light Grid" w:semiHidden="0" w:uiPriority="62" w:unhideWhenUsed="0"/>
+    <w:lsdException w:name="Medium Shading 1" w:semiHidden="0" w:uiPriority="63" w:unhideWhenUsed="0"/>
+    <w:lsdException w:name="Medium Shading 2" w:semiHidden="0" w:uiPriority="64" w:unhideWhenUsed="0"/>
+    <w:lsdException w:name="Medium List 1" w:semiHidden="0" w:uiPriority="65" w:unhideWhenUsed="0"/>
+    <w:lsdException w:name="Medium List 2" w:semiHidden="0" w:uiPriority="66" w:unhideWhenUsed="0"/>
+    <w:lsdException w:name="Medium Grid 1" w:semiHidden="0" w:uiPriority="67" w:unhideWhenUsed="0"/>
+    <w:lsdException w:name="Medium Grid 2" w:semiHidden="0" w:uiPriority="68" w:unhideWhenUsed="0"/>
+    <w:lsdException w:name="Medium Grid 3" w:semiHidden="0" w:uiPriority="69" w:unhideWhenUsed="0"/>
+    <w:lsdException w:name="Dark List" w:semiHidden="0" w:uiPriority="70" w:unhideWhenUsed="0"/>
+    <w:lsdException w:name="Colorful Shading" w:semiHidden="0" w:uiPriority="71" w:unhideWhenUsed="0"/>
+    <w:lsdException w:name="Colorful List" w:semiHidden="0" w:uiPriority="72" w:unhideWhenUsed="0"/>
+    <w:lsdException w:name="Colorful Grid" w:semiHidden="0" w:uiPriority="73" w:unhideWhenUsed="0"/>
+    <w:lsdException w:name="Light Shading Accent 1" w:semiHidden="0" w:uiPriority="60" w:unhideWhenUsed="0"/>
+    <w:lsdException w:name="Light List Accent 1" w:semiHidden="0" w:uiPriority="61" w:unhideWhenUsed="0"/>
+    <w:lsdException w:name="Light Grid Accent 1" w:semiHidden="0" w:uiPriority="62" w:unhideWhenUsed="0"/>
+    <w:lsdException w:name="Medium Shading 1 Accent 1" w:semiHidden="0" w:uiPriority="63" w:unhideWhenUsed="0"/>
+    <w:lsdException w:name="Medium Shading 2 Accent 1" w:semiHidden="0" w:uiPriority="64" w:unhideWhenUsed="0"/>
+    <w:lsdException w:name="Medium List 1 Accent 1" w:semiHidden="0" w:uiPriority="65" w:unhideWhenUsed="0"/>
+    <w:lsdException w:name="Revision" w:unhideWhenUsed="0"/>
+    <w:lsdException w:name="List Paragraph" w:semiHidden="0" w:uiPriority="34" w:unhideWhenUsed="0" w:qFormat="1"/>
+    <w:lsdException w:name="Quote" w:semiHidden="0" w:uiPriority="29" w:unhideWhenUsed="0" w:qFormat="1"/>
+    <w:lsdException w:name="Intense Quote" w:semiHidden="0" w:uiPriority="30" w:unhideWhenUsed="0" w:qFormat="1"/>
+    <w:lsdException w:name="Medium List 2 Accent 1" w:semiHidden="0" w:uiPriority="66" w:unhideWhenUsed="0"/>
+    <w:lsdException w:name="Medium Grid 1 Accent 1" w:semiHidden="0" w:uiPriority="67" w:unhideWhenUsed="0"/>
+    <w:lsdException w:name="Medium Grid 2 Accent 1" w:semiHidden="0" w:uiPriority="68" w:unhideWhenUsed="0"/>
+    <w:lsdException w:name="Medium Grid 3 Accent 1" w:semiHidden="0" w:uiPriority="69" w:unhideWhenUsed="0"/>
+    <w:lsdException w:name="Dark List Accent 1" w:semiHidden="0" w:uiPriority="70" w:unhideWhenUsed="0"/>
+    <w:lsdException w:name="Colorful Shading Accent 1" w:semiHidden="0" w:uiPriority="71" w:unhideWhenUsed="0"/>
+    <w:lsdException w:name="Colorful List Accent 1" w:semiHidden="0" w:uiPriority="72" w:unhideWhenUsed="0"/>
+    <w:lsdException w:name="Colorful Grid Accent 1" w:semiHidden="0" w:uiPriority="73" w:unhideWhenUsed="0"/>
+    <w:lsdException w:name="Light Shading Accent 2" w:semiHidden="0" w:uiPriority="60" w:unhideWhenUsed="0"/>
+    <w:lsdException w:name="Light List Accent 2" w:semiHidden="0" w:uiPriority="61" w:unhideWhenUsed="0"/>
+    <w:lsdException w:name="Light Grid Accent 2" w:semiHidden="0" w:uiPriority="62" w:unhideWhenUsed="0"/>
+    <w:lsdException w:name="Medium Shading 1 Accent 2" w:semiHidden="0" w:uiPriority="63" w:unhideWhenUsed="0"/>
+    <w:lsdException w:name="Medium Shading 2 Accent 2" w:semiHidden="0" w:uiPriority="64" w:unhideWhenUsed="0"/>
+    <w:lsdException w:name="Medium List 1 Accent 2" w:semiHidden="0" w:uiPriority="65" w:unhideWhenUsed="0"/>
+    <w:lsdException w:name="Medium List 2 Accent 2" w:semiHidden="0" w:uiPriority="66" w:unhideWhenUsed="0"/>
+    <w:lsdException w:name="Medium Grid 1 Accent 2" w:semiHidden="0" w:uiPriority="67" w:unhideWhenUsed="0"/>
+    <w:lsdException w:name="Medium Grid 2 Accent 2" w:semiHidden="0" w:uiPriority="68" w:unhideWhenUsed="0"/>
+    <w:lsdException w:name="Medium Grid 3 Accent 2" w:semiHidden="0" w:uiPriority="69" w:unhideWhenUsed="0"/>
+    <w:lsdException w:name="Dark List Accent 2" w:semiHidden="0" w:uiPriority="70" w:unhideWhenUsed="0"/>
+    <w:lsdException w:name="Colorful Shading Accent 2" w:semiHidden="0" w:uiPriority="71" w:unhideWhenUsed="0"/>
+    <w:lsdException w:name="Colorful List Accent 2" w:semiHidden="0" w:uiPriority="72" w:unhideWhenUsed="0"/>
+    <w:lsdException w:name="Colorful Grid Accent 2" w:semiHidden="0" w:uiPriority="73" w:unhideWhenUsed="0"/>
+    <w:lsdException w:name="Light Shading Accent 3" w:semiHidden="0" w:uiPriority="60" w:unhideWhenUsed="0"/>
+    <w:lsdException w:name="Light List Accent 3" w:semiHidden="0" w:uiPriority="61" w:unhideWhenUsed="0"/>
+    <w:lsdException w:name="Light Grid Accent 3" w:semiHidden="0" w:uiPriority="62" w:unhideWhenUsed="0"/>
+    <w:lsdException w:name="Medium Shading 1 Accent 3" w:semiHidden="0" w:uiPriority="63" w:unhideWhenUsed="0"/>
+    <w:lsdException w:name="Medium Shading 2 Accent 3" w:semiHidden="0" w:uiPriority="64" w:unhideWhenUsed="0"/>
+    <w:lsdException w:name="Medium List 1 Accent 3" w:semiHidden="0" w:uiPriority="65" w:unhideWhenUsed="0"/>
+    <w:lsdException w:name="Medium List 2 Accent 3" w:semiHidden="0" w:uiPriority="66" w:unhideWhenUsed="0"/>
+    <w:lsdException w:name="Medium Grid 1 Accent 3" w:semiHidden="0" w:uiPriority="67" w:unhideWhenUsed="0"/>
+    <w:lsdException w:name="Medium Grid 2 Accent 3" w:semiHidden="0" w:uiPriority="68" w:unhideWhenUsed="0"/>
+    <w:lsdException w:name="Medium Grid 3 Accent 3" w:semiHidden="0" w:uiPriority="69" w:unhideWhenUsed="0"/>
+    <w:lsdException w:name="Dark List Accent 3" w:semiHidden="0" w:uiPriority="70" w:unhideWhenUsed="0"/>
+    <w:lsdException w:name="Colorful Shading Accent 3" w:semiHidden="0" w:uiPriority="71" w:unhideWhenUsed="0"/>
+    <w:lsdException w:name="Colorful List Accent 3" w:semiHidden="0" w:uiPriority="72" w:unhideWhenUsed="0"/>
+    <w:lsdException w:name="Colorful Grid Accent 3" w:semiHidden="0" w:uiPriority="73" w:unhideWhenUsed="0"/>
+    <w:lsdException w:name="Light Shading Accent 4" w:semiHidden="0" w:uiPriority="60" w:unhideWhenUsed="0"/>
+    <w:lsdException w:name="Light List Accent 4" w:semiHidden="0" w:uiPriority="61" w:unhideWhenUsed="0"/>
+    <w:lsdException w:name="Light Grid Accent 4" w:semiHidden="0" w:uiPriority="62" w:unhideWhenUsed="0"/>
+    <w:lsdException w:name="Medium Shading 1 Accent 4" w:semiHidden="0" w:uiPriority="63" w:unhideWhenUsed="0"/>
+    <w:lsdException w:name="Medium Shading 2 Accent 4" w:semiHidden="0" w:uiPriority="64" w:unhideWhenUsed="0"/>
+    <w:lsdException w:name="Medium List 1 Accent 4" w:semiHidden="0" w:uiPriority="65" w:unhideWhenUsed="0"/>
+    <w:lsdException w:name="Medium List 2 Accent 4" w:semiHidden="0" w:uiPriority="66" w:unhideWhenUsed="0"/>
+    <w:lsdException w:name="Medium Grid 1 Accent 4" w:semiHidden="0" w:uiPriority="67" w:unhideWhenUsed="0"/>
+    <w:lsdException w:name="Medium Grid 2 Accent 4" w:semiHidden="0" w:uiPriority="68" w:unhideWhenUsed="0"/>
+    <w:lsdException w:name="Medium Grid 3 Accent 4" w:semiHidden="0" w:uiPriority="69" w:unhideWhenUsed="0"/>
+    <w:lsdException w:name="Dark List Accent 4" w:semiHidden="0" w:uiPriority="70" w:unhideWhenUsed="0"/>
+    <w:lsdException w:name="Colorful Shading Accent 4" w:semiHidden="0" w:uiPriority="71" w:unhideWhenUsed="0"/>
+    <w:lsdException w:name="Colorful List Accent 4" w:semiHidden="0" w:uiPriority="72" w:unhideWhenUsed="0"/>
+    <w:lsdException w:name="Colorful Grid Accent 4" w:semiHidden="0" w:uiPriority="73" w:unhideWhenUsed="0"/>
+    <w:lsdException w:name="Light Shading Accent 5" w:semiHidden="0" w:uiPriority="60" w:unhideWhenUsed="0"/>
+    <w:lsdException w:name="Light List Accent 5" w:semiHidden="0" w:uiPriority="61" w:unhideWhenUsed="0"/>
+    <w:lsdException w:name="Light Grid Accent 5" w:semiHidden="0" w:uiPriority="62" w:unhideWhenUsed="0"/>
+    <w:lsdException w:name="Medium Shading 1 Accent 5" w:semiHidden="0" w:uiPriority="63" w:unhideWhenUsed="0"/>
+    <w:lsdException w:name="Medium Shading 2 Accent 5" w:semiHidden="0" w:uiPriority="64" w:unhideWhenUsed="0"/>
+    <w:lsdException w:name="Medium List 1 Accent 5" w:semiHidden="0" w:uiPriority="65" w:unhideWhenUsed="0"/>
+    <w:lsdException w:name="Medium List 2 Accent 5" w:semiHidden="0" w:uiPriority="66" w:unhideWhenUsed="0"/>
+    <w:lsdException w:name="Medium Grid 1 Accent 5" w:semiHidden="0" w:uiPriority="67" w:unhideWhenUsed="0"/>
+    <w:lsdException w:name="Medium Grid 2 Accent 5" w:semiHidden="0" w:uiPriority="68" w:unhideWhenUsed="0"/>
+    <w:lsdException w:name="Medium Grid 3 Accent 5" w:semiHidden="0" w:uiPriority="69" w:unhideWhenUsed="0"/>
+    <w:lsdException w:name="Dark List Accent 5" w:semiHidden="0" w:uiPriority="70" w:unhideWhenUsed="0"/>
+    <w:lsdException w:name="Colorful Shading Accent 5" w:semiHidden="0" w:uiPriority="71" w:unhideWhenUsed="0"/>
+    <w:lsdException w:name="Colorful List Accent 5" w:semiHidden="0" w:uiPriority="72" w:unhideWhenUsed="0"/>
+    <w:lsdException w:name="Colorful Grid Accent 5" w:semiHidden="0" w:uiPriority="73" w:unhideWhenUsed="0"/>
+    <w:lsdException w:name="Light Shading Accent 6" w:semiHidden="0" w:uiPriority="60" w:unhideWhenUsed="0"/>
+    <w:lsdException w:name="Light List Accent 6" w:semiHidden="0" w:uiPriority="61" w:unhideWhenUsed="0"/>
+    <w:lsdException w:name="Light Grid Accent 6" w:semiHidden="0" w:uiPriority="62" w:unhideWhenUsed="0"/>
+    <w:lsdException w:name="Medium Shading 1 Accent 6" w:semiHidden="0" w:uiPriority="63" w:unhideWhenUsed="0"/>
+    <w:lsdException w:name="Medium Shading 2 Accent 6" w:semiHidden="0" w:uiPriority="64" w:unhideWhenUsed="0"/>
+    <w:lsdException w:name="Medium List 1 Accent 6" w:semiHidden="0" w:uiPriority="65" w:unhideWhenUsed="0"/>
+    <w:lsdException w:name="Medium List 2 Accent 6" w:semiHidden="0" w:uiPriority="66" w:unhideWhenUsed="0"/>
+    <w:lsdException w:name="Medium Grid 1 Accent 6" w:semiHidden="0" w:uiPriority="67" w:unhideWhenUsed="0"/>
+    <w:lsdException w:name="Medium Grid 2 Accent 6" w:semiHidden="0" w:uiPriority="68" w:unhideWhenUsed="0"/>
+    <w:lsdException w:name="Medium Grid 3 Accent 6" w:semiHidden="0" w:uiPriority="69" w:unhideWhenUsed="0"/>
+    <w:lsdException w:name="Dark List Accent 6" w:semiHidden="0" w:uiPriority="70" w:unhideWhenUsed="0"/>
+    <w:lsdException w:name="Colorful Shading Accent 6" w:semiHidden="0" w:uiPriority="71" w:unhideWhenUsed="0"/>
+    <w:lsdException w:name="Colorful List Accent 6" w:semiHidden="0" w:uiPriority="72" w:unhideWhenUsed="0"/>
+    <w:lsdException w:name="Colorful Grid Accent 6" w:semiHidden="0" w:uiPriority="73" w:unhideWhenUsed="0"/>
+    <w:lsdException w:name="Subtle Emphasis" w:semiHidden="0" w:uiPriority="19" w:unhideWhenUsed="0" w:qFormat="1"/>
+    <w:lsdException w:name="Intense Emphasis" w:semiHidden="0" w:uiPriority="21" w:unhideWhenUsed="0" w:qFormat="1"/>
+    <w:lsdException w:name="Subtle Reference" w:semiHidden="0" w:uiPriority="31" w:unhideWhenUsed="0" w:qFormat="1"/>
+    <w:lsdException w:name="Intense Reference" w:semiHidden="0" w:uiPriority="32" w:unhideWhenUsed="0" w:qFormat="1"/>
+    <w:lsdException w:name="Book Title" w:semiHidden="0" w:uiPriority="33" w:unhideWhenUsed="0" w:qFormat="1"/>
+    <w:lsdException w:name="Bibliography" w:uiPriority="37"/>
+    <w:lsdException w:name="TOC Heading" w:uiPriority="39" w:qFormat="1"/>
+  </w:latentStyles>
+  <w:style w:type="paragraph" w:default="1" w:styleId="Normal">
+    <w:name w:val="Normal"/>
+    <w:qFormat/>
+  </w:style>
+  <w:style w:type="character" w:default="1" w:styleId="Fuentedeprrafopredeter">
+    <w:name w:val="Default Paragraph Font"/>
+    <w:uiPriority w:val="1"/>
+    <w:semiHidden/>
+    <w:unhideWhenUsed/>
+  </w:style>
+  <w:style w:type="table" w:default="1" w:styleId="Tablanormal">
+    <w:name w:val="Normal Table"/>
+    <w:uiPriority w:val="99"/>
+    <w:semiHidden/>
+    <w:unhideWhenUsed/>
+    <w:tblPr>
+      <w:tblInd w:w="0" w:type="dxa"/>
+      <w:tblCellMar>
+        <w:top w:w="0" w:type="dxa"/>
+        <w:left w:w="108" w:type="dxa"/>
+        <w:bottom w:w="0" w:type="dxa"/>
+        <w:right w:w="108" w:type="dxa"/>
+      </w:tblCellMar>
+    </w:tblPr>
+  </w:style>
+  <w:style w:type="numbering" w:default="1" w:styleId="Sinlista">
+    <w:name w:val="No List"/>
+    <w:uiPriority w:val="99"/>
+    <w:semiHidden/>
+    <w:unhideWhenUsed/>
   </w:style>
 </w:styles>
 </file>
@@ -3265,7 +3698,7 @@
 </file>
 
 <file path=customXml/itemProps1.xml><?xml version="1.0" encoding="utf-8"?>
-<ds:datastoreItem xmlns:ds="http://schemas.openxmlformats.org/officeDocument/2006/customXml" ds:itemID="{CFF2CC78-10F2-49C4-916D-31A3A12D2210}">
+<ds:datastoreItem xmlns:ds="http://schemas.openxmlformats.org/officeDocument/2006/customXml" ds:itemID="{16D77B21-C3CA-4F4E-AE0B-AEE43F7C1EAC}">
   <ds:schemaRefs>
     <ds:schemaRef ds:uri="http://schemas.openxmlformats.org/officeDocument/2006/bibliography"/>
   </ds:schemaRefs>

</xml_diff>

<commit_message>
Correcciones postmortem ciclo 2
</commit_message>
<xml_diff>
--- a/docs/NoteBook/Inspection reports and defect logs/Code Review Checklist.docx
+++ b/docs/NoteBook/Inspection reports and defect logs/Code Review Checklist.docx
@@ -1,6 +1,6 @@
 
 <file path=word/document.xml><?xml version="1.0" encoding="utf-8"?>
-<w:document xmlns:wpc="http://schemas.microsoft.com/office/word/2010/wordprocessingCanvas" xmlns:mc="http://schemas.openxmlformats.org/markup-compatibility/2006" xmlns:o="urn:schemas-microsoft-com:office:office" xmlns:r="http://schemas.openxmlformats.org/officeDocument/2006/relationships" xmlns:m="http://schemas.openxmlformats.org/officeDocument/2006/math" xmlns:v="urn:schemas-microsoft-com:vml" xmlns:wp14="http://schemas.microsoft.com/office/word/2010/wordprocessingDrawing" xmlns:wp="http://schemas.openxmlformats.org/drawingml/2006/wordprocessingDrawing" xmlns:w10="urn:schemas-microsoft-com:office:word" xmlns:w="http://schemas.openxmlformats.org/wordprocessingml/2006/main" xmlns:w14="http://schemas.microsoft.com/office/word/2010/wordml" xmlns:wpg="http://schemas.microsoft.com/office/word/2010/wordprocessingGroup" xmlns:wpi="http://schemas.microsoft.com/office/word/2010/wordprocessingInk" xmlns:wne="http://schemas.microsoft.com/office/word/2006/wordml" xmlns:wps="http://schemas.microsoft.com/office/word/2010/wordprocessingShape" mc:Ignorable="w14 wp14">
+<w:document xmlns:ve="http://schemas.openxmlformats.org/markup-compatibility/2006" xmlns:o="urn:schemas-microsoft-com:office:office" xmlns:r="http://schemas.openxmlformats.org/officeDocument/2006/relationships" xmlns:m="http://schemas.openxmlformats.org/officeDocument/2006/math" xmlns:v="urn:schemas-microsoft-com:vml" xmlns:wp="http://schemas.openxmlformats.org/drawingml/2006/wordprocessingDrawing" xmlns:w10="urn:schemas-microsoft-com:office:word" xmlns:w="http://schemas.openxmlformats.org/wordprocessingml/2006/main" xmlns:wne="http://schemas.microsoft.com/office/word/2006/wordml">
   <w:body>
     <w:p>
       <w:pPr>
@@ -22,7 +22,7 @@
           <w:insideH w:val="single" w:sz="4" w:space="0" w:color="auto"/>
           <w:insideV w:val="single" w:sz="4" w:space="0" w:color="auto"/>
         </w:tblBorders>
-        <w:tblLook w:val="04A0" w:firstRow="1" w:lastRow="0" w:firstColumn="1" w:lastColumn="0" w:noHBand="0" w:noVBand="1"/>
+        <w:tblLook w:val="04A0"/>
       </w:tblPr>
       <w:tblGrid>
         <w:gridCol w:w="2926"/>
@@ -44,7 +44,6 @@
                 <w:szCs w:val="22"/>
               </w:rPr>
             </w:pPr>
-            <w:proofErr w:type="spellStart"/>
             <w:r>
               <w:rPr>
                 <w:rFonts w:ascii="Calibri" w:hAnsi="Calibri"/>
@@ -54,7 +53,6 @@
               </w:rPr>
               <w:t>Evento</w:t>
             </w:r>
-            <w:proofErr w:type="spellEnd"/>
           </w:p>
         </w:tc>
         <w:tc>
@@ -71,7 +69,6 @@
                 <w:szCs w:val="22"/>
               </w:rPr>
             </w:pPr>
-            <w:proofErr w:type="spellStart"/>
             <w:r>
               <w:rPr>
                 <w:rFonts w:ascii="Calibri" w:hAnsi="Calibri"/>
@@ -79,9 +76,24 @@
                 <w:sz w:val="22"/>
                 <w:szCs w:val="22"/>
               </w:rPr>
-              <w:t>Autor</w:t>
-            </w:r>
-            <w:proofErr w:type="spellEnd"/>
+              <w:t xml:space="preserve">Autor </w:t>
+            </w:r>
+          </w:p>
+        </w:tc>
+        <w:tc>
+          <w:tcPr>
+            <w:tcW w:w="1442" w:type="dxa"/>
+            <w:shd w:val="clear" w:color="auto" w:fill="auto"/>
+          </w:tcPr>
+          <w:p>
+            <w:pPr>
+              <w:jc w:val="center"/>
+              <w:rPr>
+                <w:rFonts w:ascii="Calibri" w:hAnsi="Calibri"/>
+                <w:b/>
+                <w:szCs w:val="22"/>
+              </w:rPr>
+            </w:pPr>
             <w:r>
               <w:rPr>
                 <w:rFonts w:ascii="Calibri" w:hAnsi="Calibri"/>
@@ -89,35 +101,8 @@
                 <w:sz w:val="22"/>
                 <w:szCs w:val="22"/>
               </w:rPr>
-              <w:t xml:space="preserve"> </w:t>
-            </w:r>
-          </w:p>
-        </w:tc>
-        <w:tc>
-          <w:tcPr>
-            <w:tcW w:w="1442" w:type="dxa"/>
-            <w:shd w:val="clear" w:color="auto" w:fill="auto"/>
-          </w:tcPr>
-          <w:p>
-            <w:pPr>
-              <w:jc w:val="center"/>
-              <w:rPr>
-                <w:rFonts w:ascii="Calibri" w:hAnsi="Calibri"/>
-                <w:b/>
-                <w:szCs w:val="22"/>
-              </w:rPr>
-            </w:pPr>
-            <w:proofErr w:type="spellStart"/>
-            <w:r>
-              <w:rPr>
-                <w:rFonts w:ascii="Calibri" w:hAnsi="Calibri"/>
-                <w:b/>
-                <w:sz w:val="22"/>
-                <w:szCs w:val="22"/>
-              </w:rPr>
               <w:t>Fecha</w:t>
             </w:r>
-            <w:proofErr w:type="spellEnd"/>
           </w:p>
         </w:tc>
       </w:tr>
@@ -135,7 +120,6 @@
                 <w:szCs w:val="22"/>
               </w:rPr>
             </w:pPr>
-            <w:proofErr w:type="spellStart"/>
             <w:r>
               <w:rPr>
                 <w:rFonts w:ascii="Calibri" w:hAnsi="Calibri"/>
@@ -144,7 +128,6 @@
               </w:rPr>
               <w:t>Creación</w:t>
             </w:r>
-            <w:proofErr w:type="spellEnd"/>
           </w:p>
         </w:tc>
         <w:tc>
@@ -215,34 +198,14 @@
                 <w:szCs w:val="22"/>
               </w:rPr>
             </w:pPr>
-            <w:proofErr w:type="spellStart"/>
             <w:r>
               <w:rPr>
                 <w:rFonts w:ascii="Calibri" w:hAnsi="Calibri"/>
                 <w:sz w:val="22"/>
                 <w:szCs w:val="22"/>
               </w:rPr>
-              <w:t>Revisión</w:t>
-            </w:r>
-            <w:proofErr w:type="spellEnd"/>
-            <w:r>
-              <w:rPr>
-                <w:rFonts w:ascii="Calibri" w:hAnsi="Calibri"/>
-                <w:sz w:val="22"/>
-                <w:szCs w:val="22"/>
-              </w:rPr>
-              <w:t xml:space="preserve"> de </w:t>
-            </w:r>
-            <w:proofErr w:type="spellStart"/>
-            <w:r>
-              <w:rPr>
-                <w:rFonts w:ascii="Calibri" w:hAnsi="Calibri"/>
-                <w:sz w:val="22"/>
-                <w:szCs w:val="22"/>
-              </w:rPr>
-              <w:t>código</w:t>
-            </w:r>
-            <w:proofErr w:type="spellEnd"/>
+              <w:t>Revisión de código</w:t>
+            </w:r>
           </w:p>
         </w:tc>
         <w:tc>
@@ -265,9 +228,24 @@
                 <w:szCs w:val="22"/>
                 <w:lang w:val="es-ES"/>
               </w:rPr>
-              <w:t xml:space="preserve">Diego </w:t>
-            </w:r>
-            <w:proofErr w:type="spellStart"/>
+              <w:t>Diego Sanchez</w:t>
+            </w:r>
+          </w:p>
+        </w:tc>
+        <w:tc>
+          <w:tcPr>
+            <w:tcW w:w="1442" w:type="dxa"/>
+            <w:shd w:val="clear" w:color="auto" w:fill="auto"/>
+          </w:tcPr>
+          <w:p>
+            <w:pPr>
+              <w:jc w:val="center"/>
+              <w:rPr>
+                <w:rFonts w:ascii="Calibri" w:hAnsi="Calibri"/>
+                <w:szCs w:val="22"/>
+                <w:lang w:val="es-ES"/>
+              </w:rPr>
+            </w:pPr>
             <w:r>
               <w:rPr>
                 <w:rFonts w:ascii="Calibri" w:hAnsi="Calibri"/>
@@ -275,19 +253,42 @@
                 <w:szCs w:val="22"/>
                 <w:lang w:val="es-ES"/>
               </w:rPr>
-              <w:t>Sanchez</w:t>
-            </w:r>
-            <w:proofErr w:type="spellEnd"/>
-          </w:p>
-        </w:tc>
-        <w:tc>
-          <w:tcPr>
-            <w:tcW w:w="1442" w:type="dxa"/>
+              <w:t>03/05/2014</w:t>
+            </w:r>
+          </w:p>
+        </w:tc>
+      </w:tr>
+      <w:tr>
+        <w:tc>
+          <w:tcPr>
+            <w:tcW w:w="2926" w:type="dxa"/>
             <w:shd w:val="clear" w:color="auto" w:fill="auto"/>
           </w:tcPr>
           <w:p>
             <w:pPr>
               <w:jc w:val="center"/>
+              <w:rPr>
+                <w:rFonts w:ascii="Calibri" w:hAnsi="Calibri"/>
+                <w:szCs w:val="22"/>
+              </w:rPr>
+            </w:pPr>
+            <w:r>
+              <w:rPr>
+                <w:rFonts w:ascii="Calibri" w:hAnsi="Calibri"/>
+                <w:sz w:val="22"/>
+                <w:szCs w:val="22"/>
+              </w:rPr>
+              <w:t>Revisión de código</w:t>
+            </w:r>
+          </w:p>
+        </w:tc>
+        <w:tc>
+          <w:tcPr>
+            <w:tcW w:w="4412" w:type="dxa"/>
+            <w:shd w:val="clear" w:color="auto" w:fill="auto"/>
+          </w:tcPr>
+          <w:p>
+            <w:pPr>
               <w:rPr>
                 <w:rFonts w:ascii="Calibri" w:hAnsi="Calibri"/>
                 <w:szCs w:val="22"/>
@@ -301,77 +302,6 @@
                 <w:szCs w:val="22"/>
                 <w:lang w:val="es-ES"/>
               </w:rPr>
-              <w:t>03/05/2014</w:t>
-            </w:r>
-          </w:p>
-        </w:tc>
-      </w:tr>
-      <w:tr>
-        <w:tc>
-          <w:tcPr>
-            <w:tcW w:w="2926" w:type="dxa"/>
-            <w:shd w:val="clear" w:color="auto" w:fill="auto"/>
-          </w:tcPr>
-          <w:p>
-            <w:pPr>
-              <w:jc w:val="center"/>
-              <w:rPr>
-                <w:rFonts w:ascii="Calibri" w:hAnsi="Calibri"/>
-                <w:sz w:val="22"/>
-                <w:szCs w:val="22"/>
-              </w:rPr>
-            </w:pPr>
-            <w:proofErr w:type="spellStart"/>
-            <w:r>
-              <w:rPr>
-                <w:rFonts w:ascii="Calibri" w:hAnsi="Calibri"/>
-                <w:sz w:val="22"/>
-                <w:szCs w:val="22"/>
-              </w:rPr>
-              <w:t>Revisión</w:t>
-            </w:r>
-            <w:proofErr w:type="spellEnd"/>
-            <w:r>
-              <w:rPr>
-                <w:rFonts w:ascii="Calibri" w:hAnsi="Calibri"/>
-                <w:sz w:val="22"/>
-                <w:szCs w:val="22"/>
-              </w:rPr>
-              <w:t xml:space="preserve"> de </w:t>
-            </w:r>
-            <w:proofErr w:type="spellStart"/>
-            <w:r>
-              <w:rPr>
-                <w:rFonts w:ascii="Calibri" w:hAnsi="Calibri"/>
-                <w:sz w:val="22"/>
-                <w:szCs w:val="22"/>
-              </w:rPr>
-              <w:t>código</w:t>
-            </w:r>
-            <w:proofErr w:type="spellEnd"/>
-          </w:p>
-        </w:tc>
-        <w:tc>
-          <w:tcPr>
-            <w:tcW w:w="4412" w:type="dxa"/>
-            <w:shd w:val="clear" w:color="auto" w:fill="auto"/>
-          </w:tcPr>
-          <w:p>
-            <w:pPr>
-              <w:rPr>
-                <w:rFonts w:ascii="Calibri" w:hAnsi="Calibri"/>
-                <w:sz w:val="22"/>
-                <w:szCs w:val="22"/>
-                <w:lang w:val="es-ES"/>
-              </w:rPr>
-            </w:pPr>
-            <w:r>
-              <w:rPr>
-                <w:rFonts w:ascii="Calibri" w:hAnsi="Calibri"/>
-                <w:sz w:val="22"/>
-                <w:szCs w:val="22"/>
-                <w:lang w:val="es-ES"/>
-              </w:rPr>
               <w:t>Gustavo Suárez</w:t>
             </w:r>
           </w:p>
@@ -386,7 +316,6 @@
               <w:jc w:val="center"/>
               <w:rPr>
                 <w:rFonts w:ascii="Calibri" w:hAnsi="Calibri"/>
-                <w:sz w:val="22"/>
                 <w:szCs w:val="22"/>
                 <w:lang w:val="es-ES"/>
               </w:rPr>
@@ -426,7 +355,7 @@
       <w:tblPr>
         <w:tblW w:w="8928" w:type="dxa"/>
         <w:tblLayout w:type="fixed"/>
-        <w:tblLook w:val="0000" w:firstRow="0" w:lastRow="0" w:firstColumn="0" w:lastColumn="0" w:noHBand="0" w:noVBand="0"/>
+        <w:tblLook w:val="0000"/>
       </w:tblPr>
       <w:tblGrid>
         <w:gridCol w:w="1584"/>
@@ -476,16 +405,8 @@
               <w:rPr>
                 <w:sz w:val="20"/>
               </w:rPr>
-              <w:t xml:space="preserve">Nestor Andres </w:t>
-            </w:r>
-            <w:proofErr w:type="spellStart"/>
-            <w:r>
-              <w:rPr>
-                <w:sz w:val="20"/>
-              </w:rPr>
-              <w:t>Cabezas</w:t>
-            </w:r>
-            <w:proofErr w:type="spellEnd"/>
+              <w:t>Nestor Andres Cabezas</w:t>
+            </w:r>
           </w:p>
         </w:tc>
         <w:tc>
@@ -526,7 +447,13 @@
               <w:rPr>
                 <w:sz w:val="20"/>
               </w:rPr>
-              <w:t>12/04</w:t>
+              <w:t>14</w:t>
+            </w:r>
+            <w:r>
+              <w:rPr>
+                <w:sz w:val="20"/>
+              </w:rPr>
+              <w:t>/04</w:t>
             </w:r>
             <w:r>
               <w:rPr>
@@ -569,19 +496,11 @@
                 <w:sz w:val="20"/>
               </w:rPr>
             </w:pPr>
-            <w:proofErr w:type="spellStart"/>
-            <w:r>
-              <w:rPr>
-                <w:sz w:val="20"/>
-              </w:rPr>
-              <w:t>Ciclo</w:t>
-            </w:r>
-            <w:proofErr w:type="spellEnd"/>
-            <w:r>
-              <w:rPr>
-                <w:sz w:val="20"/>
-              </w:rPr>
-              <w:t xml:space="preserve"> 2</w:t>
+            <w:r>
+              <w:rPr>
+                <w:sz w:val="20"/>
+              </w:rPr>
+              <w:t>Ciclo 2</w:t>
             </w:r>
           </w:p>
         </w:tc>
@@ -730,7 +649,7 @@
           <w:insideV w:val="single" w:sz="4" w:space="0" w:color="auto"/>
         </w:tblBorders>
         <w:tblLayout w:type="fixed"/>
-        <w:tblLook w:val="0000" w:firstRow="0" w:lastRow="0" w:firstColumn="0" w:lastColumn="0" w:noHBand="0" w:noVBand="0"/>
+        <w:tblLook w:val="0000"/>
       </w:tblPr>
       <w:tblGrid>
         <w:gridCol w:w="1998"/>
@@ -824,7 +743,7 @@
       <w:tblPr>
         <w:tblStyle w:val="Tablaconcuadrcula"/>
         <w:tblW w:w="0" w:type="auto"/>
-        <w:tblLook w:val="04A0" w:firstRow="1" w:lastRow="0" w:firstColumn="1" w:lastColumn="0" w:noHBand="0" w:noVBand="1"/>
+        <w:tblLook w:val="04A0"/>
       </w:tblPr>
       <w:tblGrid>
         <w:gridCol w:w="532"/>
@@ -919,14 +838,12 @@
                 <w:sz w:val="20"/>
               </w:rPr>
             </w:pPr>
-            <w:proofErr w:type="spellStart"/>
             <w:r>
               <w:rPr>
                 <w:sz w:val="20"/>
               </w:rPr>
               <w:t>ManejoArchivos</w:t>
             </w:r>
-            <w:proofErr w:type="spellEnd"/>
           </w:p>
         </w:tc>
       </w:tr>
@@ -963,14 +880,12 @@
                 <w:sz w:val="20"/>
               </w:rPr>
             </w:pPr>
-            <w:proofErr w:type="spellStart"/>
             <w:r>
               <w:rPr>
                 <w:sz w:val="20"/>
               </w:rPr>
               <w:t>UseComparator</w:t>
             </w:r>
-            <w:proofErr w:type="spellEnd"/>
           </w:p>
         </w:tc>
       </w:tr>
@@ -1007,13 +922,8 @@
                 <w:numId w:val="0"/>
               </w:numPr>
             </w:pPr>
-            <w:proofErr w:type="spellStart"/>
-            <w:r>
-              <w:t>Contador</w:t>
-            </w:r>
-            <w:proofErr w:type="spellEnd"/>
-            <w:r>
-              <w:t xml:space="preserve"> </w:t>
+            <w:r>
+              <w:t xml:space="preserve">Contador </w:t>
             </w:r>
           </w:p>
         </w:tc>
@@ -1051,14 +961,12 @@
                 <w:sz w:val="20"/>
               </w:rPr>
             </w:pPr>
-            <w:proofErr w:type="spellStart"/>
             <w:r>
               <w:rPr>
                 <w:sz w:val="20"/>
               </w:rPr>
               <w:t>Clase</w:t>
             </w:r>
-            <w:proofErr w:type="spellEnd"/>
           </w:p>
         </w:tc>
       </w:tr>
@@ -1137,14 +1045,12 @@
                 <w:sz w:val="20"/>
               </w:rPr>
             </w:pPr>
-            <w:proofErr w:type="spellStart"/>
             <w:r>
               <w:rPr>
                 <w:sz w:val="20"/>
               </w:rPr>
               <w:t>Archivo</w:t>
             </w:r>
-            <w:proofErr w:type="spellEnd"/>
           </w:p>
         </w:tc>
       </w:tr>
@@ -1242,7 +1148,7 @@
           <w:insideH w:val="single" w:sz="4" w:space="0" w:color="auto"/>
           <w:insideV w:val="single" w:sz="4" w:space="0" w:color="auto"/>
         </w:tblBorders>
-        <w:tblLook w:val="01E0" w:firstRow="1" w:lastRow="1" w:firstColumn="1" w:lastColumn="1" w:noHBand="0" w:noVBand="0"/>
+        <w:tblLook w:val="01E0"/>
       </w:tblPr>
       <w:tblGrid>
         <w:gridCol w:w="1343"/>
@@ -2725,15 +2631,7 @@
               <w:pStyle w:val="ScriptTableBullets1"/>
             </w:pPr>
             <w:r>
-              <w:t xml:space="preserve">Checked exceptions </w:t>
-            </w:r>
-            <w:proofErr w:type="spellStart"/>
-            <w:r>
-              <w:t>catched</w:t>
-            </w:r>
-            <w:proofErr w:type="spellEnd"/>
-            <w:r>
-              <w:t>.</w:t>
+              <w:t>Checked exceptions catched.</w:t>
             </w:r>
           </w:p>
           <w:p>
@@ -2741,13 +2639,8 @@
               <w:pStyle w:val="ScriptTableBullets1"/>
             </w:pPr>
             <w:r>
-              <w:t xml:space="preserve">Runtime exceptions not </w:t>
-            </w:r>
-            <w:proofErr w:type="spellStart"/>
-            <w:r>
-              <w:t>catched</w:t>
-            </w:r>
-            <w:proofErr w:type="spellEnd"/>
+              <w:t>Runtime exceptions not catched</w:t>
+            </w:r>
           </w:p>
           <w:p>
             <w:pPr>
@@ -2953,7 +2846,7 @@
 </file>
 
 <file path=word/endnotes.xml><?xml version="1.0" encoding="utf-8"?>
-<w:endnotes xmlns:wpc="http://schemas.microsoft.com/office/word/2010/wordprocessingCanvas" xmlns:mc="http://schemas.openxmlformats.org/markup-compatibility/2006" xmlns:o="urn:schemas-microsoft-com:office:office" xmlns:r="http://schemas.openxmlformats.org/officeDocument/2006/relationships" xmlns:m="http://schemas.openxmlformats.org/officeDocument/2006/math" xmlns:v="urn:schemas-microsoft-com:vml" xmlns:wp14="http://schemas.microsoft.com/office/word/2010/wordprocessingDrawing" xmlns:wp="http://schemas.openxmlformats.org/drawingml/2006/wordprocessingDrawing" xmlns:w10="urn:schemas-microsoft-com:office:word" xmlns:w="http://schemas.openxmlformats.org/wordprocessingml/2006/main" xmlns:w14="http://schemas.microsoft.com/office/word/2010/wordml" xmlns:wpg="http://schemas.microsoft.com/office/word/2010/wordprocessingGroup" xmlns:wpi="http://schemas.microsoft.com/office/word/2010/wordprocessingInk" xmlns:wne="http://schemas.microsoft.com/office/word/2006/wordml" xmlns:wps="http://schemas.microsoft.com/office/word/2010/wordprocessingShape" mc:Ignorable="w14 wp14">
+<w:endnotes xmlns:ve="http://schemas.openxmlformats.org/markup-compatibility/2006" xmlns:o="urn:schemas-microsoft-com:office:office" xmlns:r="http://schemas.openxmlformats.org/officeDocument/2006/relationships" xmlns:m="http://schemas.openxmlformats.org/officeDocument/2006/math" xmlns:v="urn:schemas-microsoft-com:vml" xmlns:wp="http://schemas.openxmlformats.org/drawingml/2006/wordprocessingDrawing" xmlns:w10="urn:schemas-microsoft-com:office:word" xmlns:w="http://schemas.openxmlformats.org/wordprocessingml/2006/main" xmlns:wne="http://schemas.microsoft.com/office/word/2006/wordml">
   <w:endnote w:type="separator" w:id="-1">
     <w:p>
       <w:r>
@@ -2972,7 +2865,7 @@
 </file>
 
 <file path=word/footnotes.xml><?xml version="1.0" encoding="utf-8"?>
-<w:footnotes xmlns:wpc="http://schemas.microsoft.com/office/word/2010/wordprocessingCanvas" xmlns:mc="http://schemas.openxmlformats.org/markup-compatibility/2006" xmlns:o="urn:schemas-microsoft-com:office:office" xmlns:r="http://schemas.openxmlformats.org/officeDocument/2006/relationships" xmlns:m="http://schemas.openxmlformats.org/officeDocument/2006/math" xmlns:v="urn:schemas-microsoft-com:vml" xmlns:wp14="http://schemas.microsoft.com/office/word/2010/wordprocessingDrawing" xmlns:wp="http://schemas.openxmlformats.org/drawingml/2006/wordprocessingDrawing" xmlns:w10="urn:schemas-microsoft-com:office:word" xmlns:w="http://schemas.openxmlformats.org/wordprocessingml/2006/main" xmlns:w14="http://schemas.microsoft.com/office/word/2010/wordml" xmlns:wpg="http://schemas.microsoft.com/office/word/2010/wordprocessingGroup" xmlns:wpi="http://schemas.microsoft.com/office/word/2010/wordprocessingInk" xmlns:wne="http://schemas.microsoft.com/office/word/2006/wordml" xmlns:wps="http://schemas.microsoft.com/office/word/2010/wordprocessingShape" mc:Ignorable="w14 wp14">
+<w:footnotes xmlns:ve="http://schemas.openxmlformats.org/markup-compatibility/2006" xmlns:o="urn:schemas-microsoft-com:office:office" xmlns:r="http://schemas.openxmlformats.org/officeDocument/2006/relationships" xmlns:m="http://schemas.openxmlformats.org/officeDocument/2006/math" xmlns:v="urn:schemas-microsoft-com:vml" xmlns:wp="http://schemas.openxmlformats.org/drawingml/2006/wordprocessingDrawing" xmlns:w10="urn:schemas-microsoft-com:office:word" xmlns:w="http://schemas.openxmlformats.org/wordprocessingml/2006/main" xmlns:wne="http://schemas.microsoft.com/office/word/2006/wordml">
   <w:footnote w:type="separator" w:id="-1">
     <w:p>
       <w:r>
@@ -2991,7 +2884,7 @@
 </file>
 
 <file path=word/numbering.xml><?xml version="1.0" encoding="utf-8"?>
-<w:numbering xmlns:wpc="http://schemas.microsoft.com/office/word/2010/wordprocessingCanvas" xmlns:mc="http://schemas.openxmlformats.org/markup-compatibility/2006" xmlns:o="urn:schemas-microsoft-com:office:office" xmlns:r="http://schemas.openxmlformats.org/officeDocument/2006/relationships" xmlns:m="http://schemas.openxmlformats.org/officeDocument/2006/math" xmlns:v="urn:schemas-microsoft-com:vml" xmlns:wp14="http://schemas.microsoft.com/office/word/2010/wordprocessingDrawing" xmlns:wp="http://schemas.openxmlformats.org/drawingml/2006/wordprocessingDrawing" xmlns:w10="urn:schemas-microsoft-com:office:word" xmlns:w="http://schemas.openxmlformats.org/wordprocessingml/2006/main" xmlns:w14="http://schemas.microsoft.com/office/word/2010/wordml" xmlns:wpg="http://schemas.microsoft.com/office/word/2010/wordprocessingGroup" xmlns:wpi="http://schemas.microsoft.com/office/word/2010/wordprocessingInk" xmlns:wne="http://schemas.microsoft.com/office/word/2006/wordml" xmlns:wps="http://schemas.microsoft.com/office/word/2010/wordprocessingShape" mc:Ignorable="w14 wp14">
+<w:numbering xmlns:ve="http://schemas.openxmlformats.org/markup-compatibility/2006" xmlns:o="urn:schemas-microsoft-com:office:office" xmlns:r="http://schemas.openxmlformats.org/officeDocument/2006/relationships" xmlns:m="http://schemas.openxmlformats.org/officeDocument/2006/math" xmlns:v="urn:schemas-microsoft-com:vml" xmlns:wp="http://schemas.openxmlformats.org/drawingml/2006/wordprocessingDrawing" xmlns:w10="urn:schemas-microsoft-com:office:word" xmlns:w="http://schemas.openxmlformats.org/wordprocessingml/2006/main" xmlns:wne="http://schemas.microsoft.com/office/word/2006/wordml">
   <w:abstractNum w:abstractNumId="0">
     <w:nsid w:val="15E9537F"/>
     <w:multiLevelType w:val="singleLevel"/>
@@ -3258,7 +3151,7 @@
 </file>
 
 <file path=word/styles.xml><?xml version="1.0" encoding="utf-8"?>
-<w:styles xmlns:mc="http://schemas.openxmlformats.org/markup-compatibility/2006" xmlns:r="http://schemas.openxmlformats.org/officeDocument/2006/relationships" xmlns:w="http://schemas.openxmlformats.org/wordprocessingml/2006/main" xmlns:w14="http://schemas.microsoft.com/office/word/2010/wordml" mc:Ignorable="w14">
+<w:styles xmlns:r="http://schemas.openxmlformats.org/officeDocument/2006/relationships" xmlns:w="http://schemas.openxmlformats.org/wordprocessingml/2006/main">
   <w:docDefaults>
     <w:rPrDefault>
       <w:rPr>
@@ -3467,6 +3360,7 @@
     <w:uiPriority w:val="99"/>
     <w:semiHidden/>
     <w:unhideWhenUsed/>
+    <w:qFormat/>
     <w:tblPr>
       <w:tblInd w:w="0" w:type="dxa"/>
       <w:tblCellMar>
@@ -4311,7 +4205,7 @@
 </file>
 
 <file path=customXml/itemProps1.xml><?xml version="1.0" encoding="utf-8"?>
-<ds:datastoreItem xmlns:ds="http://schemas.openxmlformats.org/officeDocument/2006/customXml" ds:itemID="{E0671409-A33E-4EBC-A638-053270B95452}">
+<ds:datastoreItem xmlns:ds="http://schemas.openxmlformats.org/officeDocument/2006/customXml" ds:itemID="{E40113DA-4EFE-4D60-A30B-94F889E1C137}">
   <ds:schemaRefs>
     <ds:schemaRef ds:uri="http://schemas.openxmlformats.org/officeDocument/2006/bibliography"/>
   </ds:schemaRefs>

</xml_diff>